<commit_message>
se completa informe con experiencia personal
</commit_message>
<xml_diff>
--- a/Informe Revision de Proyecto.docx
+++ b/Informe Revision de Proyecto.docx
@@ -6,53 +6,22 @@
       <w:pPr>
         <w:spacing w:before="100" w:beforeAutospacing="1" w:after="100" w:afterAutospacing="1" w:line="240" w:lineRule="auto"/>
         <w:rPr>
-          <w:rFonts w:ascii="Times New Roman" w:eastAsia="Times New Roman" w:hAnsi="Times New Roman" w:cs="Times New Roman"/>
-          <w:sz w:val="24"/>
-          <w:szCs w:val="24"/>
-          <w:lang w:eastAsia="es-CL"/>
-        </w:rPr>
-      </w:pPr>
-      <w:proofErr w:type="gramStart"/>
-      <w:r>
-        <w:rPr>
-          <w:rFonts w:ascii="Times New Roman" w:eastAsia="Times New Roman" w:hAnsi="Symbol" w:cs="Times New Roman"/>
-          <w:sz w:val="24"/>
-          <w:szCs w:val="24"/>
-          <w:lang w:eastAsia="es-CL"/>
-        </w:rPr>
-        <w:t></w:t>
-      </w:r>
-      <w:r>
-        <w:rPr>
-          <w:rFonts w:ascii="Times New Roman" w:eastAsia="Times New Roman" w:hAnsi="Times New Roman" w:cs="Times New Roman"/>
-          <w:sz w:val="24"/>
-          <w:szCs w:val="24"/>
-          <w:lang w:eastAsia="es-CL"/>
-        </w:rPr>
-        <w:t xml:space="preserve">  </w:t>
-      </w:r>
-      <w:r>
-        <w:rPr>
-          <w:rFonts w:ascii="Times New Roman" w:eastAsia="Times New Roman" w:hAnsi="Times New Roman" w:cs="Times New Roman"/>
+          <w:rFonts w:asciiTheme="majorHAnsi" w:eastAsia="Times New Roman" w:hAnsiTheme="majorHAnsi" w:cstheme="majorHAnsi"/>
+          <w:sz w:val="24"/>
+          <w:szCs w:val="24"/>
+          <w:lang w:eastAsia="es-CL"/>
+        </w:rPr>
+      </w:pPr>
+      <w:r>
+        <w:rPr>
+          <w:rFonts w:asciiTheme="majorHAnsi" w:eastAsia="Times New Roman" w:hAnsiTheme="majorHAnsi" w:cstheme="majorHAnsi"/>
           <w:b/>
           <w:bCs/>
           <w:sz w:val="24"/>
           <w:szCs w:val="24"/>
           <w:lang w:eastAsia="es-CL"/>
         </w:rPr>
-        <w:t>Revisión</w:t>
-      </w:r>
-      <w:proofErr w:type="gramEnd"/>
-      <w:r>
-        <w:rPr>
-          <w:rFonts w:ascii="Times New Roman" w:eastAsia="Times New Roman" w:hAnsi="Times New Roman" w:cs="Times New Roman"/>
-          <w:b/>
-          <w:bCs/>
-          <w:sz w:val="24"/>
-          <w:szCs w:val="24"/>
-          <w:lang w:eastAsia="es-CL"/>
-        </w:rPr>
-        <w:t xml:space="preserve"> del Producto:</w:t>
+        <w:t>Revisión del Producto:</w:t>
       </w:r>
     </w:p>
     <w:p>
@@ -63,15 +32,15 @@
         </w:numPr>
         <w:spacing w:before="100" w:beforeAutospacing="1" w:after="100" w:afterAutospacing="1" w:line="240" w:lineRule="auto"/>
         <w:rPr>
-          <w:rFonts w:ascii="Times New Roman" w:eastAsia="Times New Roman" w:hAnsi="Times New Roman" w:cs="Times New Roman"/>
-          <w:sz w:val="24"/>
-          <w:szCs w:val="24"/>
-          <w:lang w:eastAsia="es-CL"/>
-        </w:rPr>
-      </w:pPr>
-      <w:r>
-        <w:rPr>
-          <w:rFonts w:ascii="Times New Roman" w:eastAsia="Times New Roman" w:hAnsi="Times New Roman" w:cs="Times New Roman"/>
+          <w:rFonts w:asciiTheme="majorHAnsi" w:eastAsia="Times New Roman" w:hAnsiTheme="majorHAnsi" w:cstheme="majorHAnsi"/>
+          <w:sz w:val="24"/>
+          <w:szCs w:val="24"/>
+          <w:lang w:eastAsia="es-CL"/>
+        </w:rPr>
+      </w:pPr>
+      <w:r>
+        <w:rPr>
+          <w:rFonts w:asciiTheme="majorHAnsi" w:eastAsia="Times New Roman" w:hAnsiTheme="majorHAnsi" w:cstheme="majorHAnsi"/>
           <w:sz w:val="24"/>
           <w:szCs w:val="24"/>
           <w:lang w:eastAsia="es-CL"/>
@@ -87,15 +56,15 @@
         </w:numPr>
         <w:spacing w:before="100" w:beforeAutospacing="1" w:after="100" w:afterAutospacing="1" w:line="240" w:lineRule="auto"/>
         <w:rPr>
-          <w:rFonts w:ascii="Times New Roman" w:eastAsia="Times New Roman" w:hAnsi="Times New Roman" w:cs="Times New Roman"/>
-          <w:sz w:val="24"/>
-          <w:szCs w:val="24"/>
-          <w:lang w:eastAsia="es-CL"/>
-        </w:rPr>
-      </w:pPr>
-      <w:r>
-        <w:rPr>
-          <w:rFonts w:ascii="Times New Roman" w:eastAsia="Times New Roman" w:hAnsi="Times New Roman" w:cs="Times New Roman"/>
+          <w:rFonts w:asciiTheme="majorHAnsi" w:eastAsia="Times New Roman" w:hAnsiTheme="majorHAnsi" w:cstheme="majorHAnsi"/>
+          <w:sz w:val="24"/>
+          <w:szCs w:val="24"/>
+          <w:lang w:eastAsia="es-CL"/>
+        </w:rPr>
+      </w:pPr>
+      <w:r>
+        <w:rPr>
+          <w:rFonts w:asciiTheme="majorHAnsi" w:eastAsia="Times New Roman" w:hAnsiTheme="majorHAnsi" w:cstheme="majorHAnsi"/>
           <w:sz w:val="24"/>
           <w:szCs w:val="24"/>
           <w:lang w:eastAsia="es-CL"/>
@@ -111,15 +80,15 @@
         </w:numPr>
         <w:spacing w:before="100" w:beforeAutospacing="1" w:after="100" w:afterAutospacing="1" w:line="240" w:lineRule="auto"/>
         <w:rPr>
-          <w:rFonts w:ascii="Times New Roman" w:eastAsia="Times New Roman" w:hAnsi="Times New Roman" w:cs="Times New Roman"/>
-          <w:sz w:val="24"/>
-          <w:szCs w:val="24"/>
-          <w:lang w:eastAsia="es-CL"/>
-        </w:rPr>
-      </w:pPr>
-      <w:r>
-        <w:rPr>
-          <w:rFonts w:ascii="Times New Roman" w:eastAsia="Times New Roman" w:hAnsi="Times New Roman" w:cs="Times New Roman"/>
+          <w:rFonts w:asciiTheme="majorHAnsi" w:eastAsia="Times New Roman" w:hAnsiTheme="majorHAnsi" w:cstheme="majorHAnsi"/>
+          <w:sz w:val="24"/>
+          <w:szCs w:val="24"/>
+          <w:lang w:eastAsia="es-CL"/>
+        </w:rPr>
+      </w:pPr>
+      <w:r>
+        <w:rPr>
+          <w:rFonts w:asciiTheme="majorHAnsi" w:eastAsia="Times New Roman" w:hAnsiTheme="majorHAnsi" w:cstheme="majorHAnsi"/>
           <w:sz w:val="24"/>
           <w:szCs w:val="24"/>
           <w:lang w:eastAsia="es-CL"/>
@@ -131,25 +100,45 @@
       <w:pPr>
         <w:spacing w:before="100" w:beforeAutospacing="1" w:after="100" w:afterAutospacing="1" w:line="240" w:lineRule="auto"/>
         <w:rPr>
-          <w:rFonts w:ascii="Times New Roman" w:eastAsia="Times New Roman" w:hAnsi="Times New Roman" w:cs="Times New Roman"/>
-          <w:sz w:val="24"/>
-          <w:szCs w:val="24"/>
-          <w:lang w:eastAsia="es-CL"/>
-        </w:rPr>
-      </w:pPr>
-      <w:r>
-        <w:rPr>
-          <w:rFonts w:ascii="Times New Roman" w:eastAsia="Times New Roman" w:hAnsi="Times New Roman" w:cs="Times New Roman"/>
-          <w:sz w:val="24"/>
-          <w:szCs w:val="24"/>
-          <w:lang w:eastAsia="es-CL"/>
-        </w:rPr>
-        <w:t xml:space="preserve">A mi parecer, implementé bien la estructura principal del HTML, que tiene secciones bien definidas. La navegación funciona y el menú hamburguesa es responsive. Creo que en cuanto a lo creativo mi portafolio es interesante y refleja mi personalidad y visiones. Las </w:t>
+          <w:rFonts w:asciiTheme="majorHAnsi" w:eastAsia="Times New Roman" w:hAnsiTheme="majorHAnsi" w:cstheme="majorHAnsi"/>
+          <w:sz w:val="24"/>
+          <w:szCs w:val="24"/>
+          <w:lang w:eastAsia="es-CL"/>
+        </w:rPr>
+      </w:pPr>
+      <w:r>
+        <w:rPr>
+          <w:rFonts w:asciiTheme="majorHAnsi" w:eastAsia="Times New Roman" w:hAnsiTheme="majorHAnsi" w:cstheme="majorHAnsi"/>
+          <w:sz w:val="24"/>
+          <w:szCs w:val="24"/>
+          <w:lang w:eastAsia="es-CL"/>
+        </w:rPr>
+        <w:t xml:space="preserve">A mi parecer, implementé bien la estructura principal del HTML, que tiene secciones bien definidas. La navegación funciona y el </w:t>
+      </w:r>
+      <w:proofErr w:type="gramStart"/>
+      <w:r>
+        <w:rPr>
+          <w:rFonts w:asciiTheme="majorHAnsi" w:eastAsia="Times New Roman" w:hAnsiTheme="majorHAnsi" w:cstheme="majorHAnsi"/>
+          <w:sz w:val="24"/>
+          <w:szCs w:val="24"/>
+          <w:lang w:eastAsia="es-CL"/>
+        </w:rPr>
+        <w:t>menú hamburguesa</w:t>
+      </w:r>
+      <w:proofErr w:type="gramEnd"/>
+      <w:r>
+        <w:rPr>
+          <w:rFonts w:asciiTheme="majorHAnsi" w:eastAsia="Times New Roman" w:hAnsiTheme="majorHAnsi" w:cstheme="majorHAnsi"/>
+          <w:sz w:val="24"/>
+          <w:szCs w:val="24"/>
+          <w:lang w:eastAsia="es-CL"/>
+        </w:rPr>
+        <w:t xml:space="preserve"> es responsive. Creo que en cuanto a lo creativo mi portafolio es interesante y refleja mi personalidad y visiones. Las </w:t>
       </w:r>
       <w:proofErr w:type="spellStart"/>
       <w:r>
         <w:rPr>
-          <w:rFonts w:ascii="Times New Roman" w:eastAsia="Times New Roman" w:hAnsi="Times New Roman" w:cs="Times New Roman"/>
+          <w:rFonts w:asciiTheme="majorHAnsi" w:eastAsia="Times New Roman" w:hAnsiTheme="majorHAnsi" w:cstheme="majorHAnsi"/>
           <w:sz w:val="24"/>
           <w:szCs w:val="24"/>
           <w:lang w:eastAsia="es-CL"/>
@@ -159,7 +148,7 @@
       <w:proofErr w:type="spellEnd"/>
       <w:r>
         <w:rPr>
-          <w:rFonts w:ascii="Times New Roman" w:eastAsia="Times New Roman" w:hAnsi="Times New Roman" w:cs="Times New Roman"/>
+          <w:rFonts w:asciiTheme="majorHAnsi" w:eastAsia="Times New Roman" w:hAnsiTheme="majorHAnsi" w:cstheme="majorHAnsi"/>
           <w:sz w:val="24"/>
           <w:szCs w:val="24"/>
           <w:lang w:eastAsia="es-CL"/>
@@ -175,15 +164,15 @@
         </w:numPr>
         <w:spacing w:before="100" w:beforeAutospacing="1" w:after="100" w:afterAutospacing="1" w:line="240" w:lineRule="auto"/>
         <w:rPr>
-          <w:rFonts w:ascii="Times New Roman" w:eastAsia="Times New Roman" w:hAnsi="Times New Roman" w:cs="Times New Roman"/>
-          <w:sz w:val="24"/>
-          <w:szCs w:val="24"/>
-          <w:lang w:eastAsia="es-CL"/>
-        </w:rPr>
-      </w:pPr>
-      <w:r>
-        <w:rPr>
-          <w:rFonts w:ascii="Times New Roman" w:eastAsia="Times New Roman" w:hAnsi="Times New Roman" w:cs="Times New Roman"/>
+          <w:rFonts w:asciiTheme="majorHAnsi" w:eastAsia="Times New Roman" w:hAnsiTheme="majorHAnsi" w:cstheme="majorHAnsi"/>
+          <w:sz w:val="24"/>
+          <w:szCs w:val="24"/>
+          <w:lang w:eastAsia="es-CL"/>
+        </w:rPr>
+      </w:pPr>
+      <w:r>
+        <w:rPr>
+          <w:rFonts w:asciiTheme="majorHAnsi" w:eastAsia="Times New Roman" w:hAnsiTheme="majorHAnsi" w:cstheme="majorHAnsi"/>
           <w:sz w:val="24"/>
           <w:szCs w:val="24"/>
           <w:lang w:eastAsia="es-CL"/>
@@ -195,15 +184,15 @@
       <w:pPr>
         <w:spacing w:before="100" w:beforeAutospacing="1" w:after="100" w:afterAutospacing="1" w:line="240" w:lineRule="auto"/>
         <w:rPr>
-          <w:rFonts w:ascii="Times New Roman" w:eastAsia="Times New Roman" w:hAnsi="Times New Roman" w:cs="Times New Roman"/>
-          <w:sz w:val="24"/>
-          <w:szCs w:val="24"/>
-          <w:lang w:eastAsia="es-CL"/>
-        </w:rPr>
-      </w:pPr>
-      <w:r>
-        <w:rPr>
-          <w:rFonts w:ascii="Times New Roman" w:eastAsia="Times New Roman" w:hAnsi="Times New Roman" w:cs="Times New Roman"/>
+          <w:rFonts w:asciiTheme="majorHAnsi" w:eastAsia="Times New Roman" w:hAnsiTheme="majorHAnsi" w:cstheme="majorHAnsi"/>
+          <w:sz w:val="24"/>
+          <w:szCs w:val="24"/>
+          <w:lang w:eastAsia="es-CL"/>
+        </w:rPr>
+      </w:pPr>
+      <w:r>
+        <w:rPr>
+          <w:rFonts w:asciiTheme="majorHAnsi" w:eastAsia="Times New Roman" w:hAnsiTheme="majorHAnsi" w:cstheme="majorHAnsi"/>
           <w:sz w:val="24"/>
           <w:szCs w:val="24"/>
           <w:lang w:eastAsia="es-CL"/>
@@ -213,7 +202,7 @@
       <w:proofErr w:type="spellStart"/>
       <w:r>
         <w:rPr>
-          <w:rFonts w:ascii="Times New Roman" w:eastAsia="Times New Roman" w:hAnsi="Times New Roman" w:cs="Times New Roman"/>
+          <w:rFonts w:asciiTheme="majorHAnsi" w:eastAsia="Times New Roman" w:hAnsiTheme="majorHAnsi" w:cstheme="majorHAnsi"/>
           <w:sz w:val="24"/>
           <w:szCs w:val="24"/>
           <w:lang w:eastAsia="es-CL"/>
@@ -223,30 +212,12 @@
       <w:proofErr w:type="spellEnd"/>
       <w:r>
         <w:rPr>
-          <w:rFonts w:ascii="Times New Roman" w:eastAsia="Times New Roman" w:hAnsi="Times New Roman" w:cs="Times New Roman"/>
-          <w:sz w:val="24"/>
-          <w:szCs w:val="24"/>
-          <w:lang w:eastAsia="es-CL"/>
-        </w:rPr>
-        <w:t xml:space="preserve"> no está en algunas imágenes, el contraste de algunos textos puede que no sea muy alto. También estoy buscando una manera de mantener la animación del blob que creo le da toda la personalidad al portafolio, pero que ocupe menos recursos. Algunos </w:t>
-      </w:r>
-      <w:r>
-        <w:rPr>
-          <w:rFonts w:ascii="Times New Roman" w:eastAsia="Times New Roman" w:hAnsi="Times New Roman" w:cs="Times New Roman"/>
-          <w:sz w:val="24"/>
-          <w:szCs w:val="24"/>
-          <w:lang w:eastAsia="es-CL"/>
-        </w:rPr>
-        <w:t xml:space="preserve">estilos podrían consolidarse mejor </w:t>
-      </w:r>
-      <w:r>
-        <w:rPr>
-          <w:rFonts w:ascii="Times New Roman" w:eastAsia="Times New Roman" w:hAnsi="Times New Roman" w:cs="Times New Roman"/>
-          <w:sz w:val="24"/>
-          <w:szCs w:val="24"/>
-          <w:lang w:eastAsia="es-CL"/>
-        </w:rPr>
-        <w:t>para que no haya tanto código duplicado. También creo que le faltan comentarios explicativos al código, es algo que me suele suceder.</w:t>
+          <w:rFonts w:asciiTheme="majorHAnsi" w:eastAsia="Times New Roman" w:hAnsiTheme="majorHAnsi" w:cstheme="majorHAnsi"/>
+          <w:sz w:val="24"/>
+          <w:szCs w:val="24"/>
+          <w:lang w:eastAsia="es-CL"/>
+        </w:rPr>
+        <w:t xml:space="preserve"> no está en algunas imágenes, el contraste de algunos textos puede que no sea muy alto. También estoy buscando una manera de mantener la animación del blob que creo le da toda la personalidad al portafolio, pero que ocupe menos recursos. Algunos estilos podrían consolidarse mejor para que no haya tanto código duplicado. También creo que le faltan comentarios explicativos al código, es algo que me suele suceder.</w:t>
       </w:r>
     </w:p>
     <w:p>
@@ -257,15 +228,15 @@
         </w:numPr>
         <w:spacing w:before="100" w:beforeAutospacing="1" w:after="100" w:afterAutospacing="1" w:line="240" w:lineRule="auto"/>
         <w:rPr>
-          <w:rFonts w:ascii="Times New Roman" w:eastAsia="Times New Roman" w:hAnsi="Times New Roman" w:cs="Times New Roman"/>
-          <w:sz w:val="24"/>
-          <w:szCs w:val="24"/>
-          <w:lang w:eastAsia="es-CL"/>
-        </w:rPr>
-      </w:pPr>
-      <w:r>
-        <w:rPr>
-          <w:rFonts w:ascii="Times New Roman" w:eastAsia="Times New Roman" w:hAnsi="Times New Roman" w:cs="Times New Roman"/>
+          <w:rFonts w:asciiTheme="majorHAnsi" w:eastAsia="Times New Roman" w:hAnsiTheme="majorHAnsi" w:cstheme="majorHAnsi"/>
+          <w:sz w:val="24"/>
+          <w:szCs w:val="24"/>
+          <w:lang w:eastAsia="es-CL"/>
+        </w:rPr>
+      </w:pPr>
+      <w:r>
+        <w:rPr>
+          <w:rFonts w:asciiTheme="majorHAnsi" w:eastAsia="Times New Roman" w:hAnsiTheme="majorHAnsi" w:cstheme="majorHAnsi"/>
           <w:sz w:val="24"/>
           <w:szCs w:val="24"/>
           <w:lang w:eastAsia="es-CL"/>
@@ -277,15 +248,15 @@
       <w:pPr>
         <w:spacing w:before="100" w:beforeAutospacing="1" w:after="100" w:afterAutospacing="1" w:line="240" w:lineRule="auto"/>
         <w:rPr>
-          <w:rFonts w:ascii="Times New Roman" w:eastAsia="Times New Roman" w:hAnsi="Times New Roman" w:cs="Times New Roman"/>
-          <w:sz w:val="24"/>
-          <w:szCs w:val="24"/>
-          <w:lang w:eastAsia="es-CL"/>
-        </w:rPr>
-      </w:pPr>
-      <w:r>
-        <w:rPr>
-          <w:rFonts w:ascii="Times New Roman" w:eastAsia="Times New Roman" w:hAnsi="Times New Roman" w:cs="Times New Roman"/>
+          <w:rFonts w:asciiTheme="majorHAnsi" w:eastAsia="Times New Roman" w:hAnsiTheme="majorHAnsi" w:cstheme="majorHAnsi"/>
+          <w:sz w:val="24"/>
+          <w:szCs w:val="24"/>
+          <w:lang w:eastAsia="es-CL"/>
+        </w:rPr>
+      </w:pPr>
+      <w:r>
+        <w:rPr>
+          <w:rFonts w:asciiTheme="majorHAnsi" w:eastAsia="Times New Roman" w:hAnsiTheme="majorHAnsi" w:cstheme="majorHAnsi"/>
           <w:sz w:val="24"/>
           <w:szCs w:val="24"/>
           <w:lang w:eastAsia="es-CL"/>
@@ -295,7 +266,7 @@
       <w:proofErr w:type="spellStart"/>
       <w:r>
         <w:rPr>
-          <w:rFonts w:ascii="Times New Roman" w:eastAsia="Times New Roman" w:hAnsi="Times New Roman" w:cs="Times New Roman"/>
+          <w:rFonts w:asciiTheme="majorHAnsi" w:eastAsia="Times New Roman" w:hAnsiTheme="majorHAnsi" w:cstheme="majorHAnsi"/>
           <w:sz w:val="24"/>
           <w:szCs w:val="24"/>
           <w:lang w:eastAsia="es-CL"/>
@@ -305,35 +276,17 @@
       <w:proofErr w:type="spellEnd"/>
       <w:r>
         <w:rPr>
-          <w:rFonts w:ascii="Times New Roman" w:eastAsia="Times New Roman" w:hAnsi="Times New Roman" w:cs="Times New Roman"/>
-          <w:sz w:val="24"/>
-          <w:szCs w:val="24"/>
-          <w:lang w:eastAsia="es-CL"/>
-        </w:rPr>
-        <w:t xml:space="preserve"> escondido que podría llegar a confundir a los usuarios, yo lo puse netamente para que no rompiera con la estética, pero se puede buscar una mejor solución. Hay fuentes que no se cargan y debo revisarlas. Por último, </w:t>
-      </w:r>
-      <w:r>
-        <w:rPr>
-          <w:rFonts w:ascii="Times New Roman" w:eastAsia="Times New Roman" w:hAnsi="Symbol" w:cs="Times New Roman"/>
-          <w:sz w:val="24"/>
-          <w:szCs w:val="24"/>
-          <w:lang w:eastAsia="es-CL"/>
-        </w:rPr>
-        <w:t xml:space="preserve">el </w:t>
-      </w:r>
-      <w:r>
-        <w:rPr>
-          <w:rFonts w:ascii="Times New Roman" w:eastAsia="Times New Roman" w:hAnsi="Times New Roman" w:cs="Times New Roman"/>
-          <w:sz w:val="24"/>
-          <w:szCs w:val="24"/>
-          <w:lang w:eastAsia="es-CL"/>
-        </w:rPr>
-        <w:t xml:space="preserve">texto negro sobre el fondo con </w:t>
+          <w:rFonts w:asciiTheme="majorHAnsi" w:eastAsia="Times New Roman" w:hAnsiTheme="majorHAnsi" w:cstheme="majorHAnsi"/>
+          <w:sz w:val="24"/>
+          <w:szCs w:val="24"/>
+          <w:lang w:eastAsia="es-CL"/>
+        </w:rPr>
+        <w:t xml:space="preserve"> escondido que podría llegar a confundir a los usuarios, yo lo puse netamente para que no rompiera con la estética, pero se puede buscar una mejor solución. Hay fuentes que no se cargan y debo revisarlas. Por último, el texto negro sobre el fondo con </w:t>
       </w:r>
       <w:proofErr w:type="spellStart"/>
       <w:r>
         <w:rPr>
-          <w:rFonts w:ascii="Times New Roman" w:eastAsia="Times New Roman" w:hAnsi="Times New Roman" w:cs="Times New Roman"/>
+          <w:rFonts w:asciiTheme="majorHAnsi" w:eastAsia="Times New Roman" w:hAnsiTheme="majorHAnsi" w:cstheme="majorHAnsi"/>
           <w:sz w:val="24"/>
           <w:szCs w:val="24"/>
           <w:lang w:eastAsia="es-CL"/>
@@ -343,28 +296,19 @@
       <w:proofErr w:type="spellEnd"/>
       <w:r>
         <w:rPr>
-          <w:rFonts w:ascii="Times New Roman" w:eastAsia="Times New Roman" w:hAnsi="Times New Roman" w:cs="Times New Roman"/>
-          <w:sz w:val="24"/>
-          <w:szCs w:val="24"/>
-          <w:lang w:eastAsia="es-CL"/>
-        </w:rPr>
-        <w:t xml:space="preserve"> rojo puede tener problemas de legibilidad en algunos dispositivos</w:t>
-      </w:r>
-      <w:r>
-        <w:rPr>
-          <w:rFonts w:ascii="Times New Roman" w:eastAsia="Times New Roman" w:hAnsi="Times New Roman" w:cs="Times New Roman"/>
-          <w:sz w:val="24"/>
-          <w:szCs w:val="24"/>
-          <w:lang w:eastAsia="es-CL"/>
-        </w:rPr>
-        <w:t>.</w:t>
+          <w:rFonts w:asciiTheme="majorHAnsi" w:eastAsia="Times New Roman" w:hAnsiTheme="majorHAnsi" w:cstheme="majorHAnsi"/>
+          <w:sz w:val="24"/>
+          <w:szCs w:val="24"/>
+          <w:lang w:eastAsia="es-CL"/>
+        </w:rPr>
+        <w:t xml:space="preserve"> rojo puede tener problemas de legibilidad en algunos dispositivos.</w:t>
       </w:r>
     </w:p>
     <w:p>
       <w:pPr>
         <w:spacing w:before="100" w:beforeAutospacing="1" w:after="100" w:afterAutospacing="1" w:line="240" w:lineRule="auto"/>
         <w:rPr>
-          <w:rFonts w:ascii="Times New Roman" w:eastAsia="Times New Roman" w:hAnsi="Times New Roman" w:cs="Times New Roman"/>
+          <w:rFonts w:asciiTheme="majorHAnsi" w:eastAsia="Times New Roman" w:hAnsiTheme="majorHAnsi" w:cstheme="majorHAnsi"/>
           <w:sz w:val="24"/>
           <w:szCs w:val="24"/>
           <w:lang w:eastAsia="es-CL"/>
@@ -373,26 +317,17 @@
       <w:proofErr w:type="gramStart"/>
       <w:r>
         <w:rPr>
-          <w:rFonts w:ascii="Times New Roman" w:eastAsia="Times New Roman" w:hAnsi="Symbol" w:cs="Times New Roman"/>
-          <w:sz w:val="24"/>
-          <w:szCs w:val="24"/>
-          <w:lang w:eastAsia="es-CL"/>
-        </w:rPr>
-        <w:t></w:t>
-      </w:r>
-      <w:r>
-        <w:rPr>
-          <w:rFonts w:ascii="Times New Roman" w:eastAsia="Times New Roman" w:hAnsi="Times New Roman" w:cs="Times New Roman"/>
-          <w:sz w:val="24"/>
-          <w:szCs w:val="24"/>
-          <w:lang w:eastAsia="es-CL"/>
-        </w:rPr>
-        <w:t xml:space="preserve">  </w:t>
+          <w:rFonts w:asciiTheme="majorHAnsi" w:eastAsia="Times New Roman" w:hAnsiTheme="majorHAnsi" w:cstheme="majorHAnsi"/>
+          <w:sz w:val="24"/>
+          <w:szCs w:val="24"/>
+          <w:lang w:eastAsia="es-CL"/>
+        </w:rPr>
+        <w:t xml:space="preserve">  </w:t>
       </w:r>
       <w:proofErr w:type="spellStart"/>
       <w:r>
         <w:rPr>
-          <w:rFonts w:ascii="Times New Roman" w:eastAsia="Times New Roman" w:hAnsi="Times New Roman" w:cs="Times New Roman"/>
+          <w:rFonts w:asciiTheme="majorHAnsi" w:eastAsia="Times New Roman" w:hAnsiTheme="majorHAnsi" w:cstheme="majorHAnsi"/>
           <w:b/>
           <w:bCs/>
           <w:sz w:val="24"/>
@@ -405,7 +340,7 @@
       <w:proofErr w:type="gramEnd"/>
       <w:r>
         <w:rPr>
-          <w:rFonts w:ascii="Times New Roman" w:eastAsia="Times New Roman" w:hAnsi="Times New Roman" w:cs="Times New Roman"/>
+          <w:rFonts w:asciiTheme="majorHAnsi" w:eastAsia="Times New Roman" w:hAnsiTheme="majorHAnsi" w:cstheme="majorHAnsi"/>
           <w:b/>
           <w:bCs/>
           <w:sz w:val="24"/>
@@ -423,15 +358,15 @@
         </w:numPr>
         <w:spacing w:before="100" w:beforeAutospacing="1" w:after="100" w:afterAutospacing="1" w:line="240" w:lineRule="auto"/>
         <w:rPr>
-          <w:rFonts w:ascii="Times New Roman" w:eastAsia="Times New Roman" w:hAnsi="Times New Roman" w:cs="Times New Roman"/>
-          <w:sz w:val="24"/>
-          <w:szCs w:val="24"/>
-          <w:lang w:eastAsia="es-CL"/>
-        </w:rPr>
-      </w:pPr>
-      <w:r>
-        <w:rPr>
-          <w:rFonts w:ascii="Times New Roman" w:eastAsia="Times New Roman" w:hAnsi="Times New Roman" w:cs="Times New Roman"/>
+          <w:rFonts w:asciiTheme="majorHAnsi" w:eastAsia="Times New Roman" w:hAnsiTheme="majorHAnsi" w:cstheme="majorHAnsi"/>
+          <w:sz w:val="24"/>
+          <w:szCs w:val="24"/>
+          <w:lang w:eastAsia="es-CL"/>
+        </w:rPr>
+      </w:pPr>
+      <w:r>
+        <w:rPr>
+          <w:rFonts w:asciiTheme="majorHAnsi" w:eastAsia="Times New Roman" w:hAnsiTheme="majorHAnsi" w:cstheme="majorHAnsi"/>
           <w:sz w:val="24"/>
           <w:szCs w:val="24"/>
           <w:lang w:eastAsia="es-CL"/>
@@ -447,15 +382,15 @@
         </w:numPr>
         <w:spacing w:before="100" w:beforeAutospacing="1" w:after="100" w:afterAutospacing="1" w:line="240" w:lineRule="auto"/>
         <w:rPr>
-          <w:rFonts w:ascii="Times New Roman" w:eastAsia="Times New Roman" w:hAnsi="Times New Roman" w:cs="Times New Roman"/>
-          <w:sz w:val="24"/>
-          <w:szCs w:val="24"/>
-          <w:lang w:eastAsia="es-CL"/>
-        </w:rPr>
-      </w:pPr>
-      <w:r>
-        <w:rPr>
-          <w:rFonts w:ascii="Times New Roman" w:eastAsia="Times New Roman" w:hAnsi="Times New Roman" w:cs="Times New Roman"/>
+          <w:rFonts w:asciiTheme="majorHAnsi" w:eastAsia="Times New Roman" w:hAnsiTheme="majorHAnsi" w:cstheme="majorHAnsi"/>
+          <w:sz w:val="24"/>
+          <w:szCs w:val="24"/>
+          <w:lang w:eastAsia="es-CL"/>
+        </w:rPr>
+      </w:pPr>
+      <w:r>
+        <w:rPr>
+          <w:rFonts w:asciiTheme="majorHAnsi" w:eastAsia="Times New Roman" w:hAnsiTheme="majorHAnsi" w:cstheme="majorHAnsi"/>
           <w:sz w:val="24"/>
           <w:szCs w:val="24"/>
           <w:lang w:eastAsia="es-CL"/>
@@ -464,7 +399,7 @@
       </w:r>
       <w:r>
         <w:rPr>
-          <w:rFonts w:ascii="Times New Roman" w:eastAsia="Times New Roman" w:hAnsi="Times New Roman" w:cs="Times New Roman"/>
+          <w:rFonts w:asciiTheme="majorHAnsi" w:eastAsia="Times New Roman" w:hAnsiTheme="majorHAnsi" w:cstheme="majorHAnsi"/>
           <w:b/>
           <w:bCs/>
           <w:sz w:val="24"/>
@@ -475,7 +410,7 @@
       </w:r>
       <w:r>
         <w:rPr>
-          <w:rFonts w:ascii="Times New Roman" w:eastAsia="Times New Roman" w:hAnsi="Times New Roman" w:cs="Times New Roman"/>
+          <w:rFonts w:asciiTheme="majorHAnsi" w:eastAsia="Times New Roman" w:hAnsiTheme="majorHAnsi" w:cstheme="majorHAnsi"/>
           <w:sz w:val="24"/>
           <w:szCs w:val="24"/>
           <w:lang w:eastAsia="es-CL"/>
@@ -491,15 +426,15 @@
         </w:numPr>
         <w:spacing w:before="100" w:beforeAutospacing="1" w:after="100" w:afterAutospacing="1" w:line="240" w:lineRule="auto"/>
         <w:rPr>
-          <w:rFonts w:ascii="Times New Roman" w:eastAsia="Times New Roman" w:hAnsi="Times New Roman" w:cs="Times New Roman"/>
-          <w:sz w:val="24"/>
-          <w:szCs w:val="24"/>
-          <w:lang w:eastAsia="es-CL"/>
-        </w:rPr>
-      </w:pPr>
-      <w:r>
-        <w:rPr>
-          <w:rFonts w:ascii="Times New Roman" w:eastAsia="Times New Roman" w:hAnsi="Times New Roman" w:cs="Times New Roman"/>
+          <w:rFonts w:asciiTheme="majorHAnsi" w:eastAsia="Times New Roman" w:hAnsiTheme="majorHAnsi" w:cstheme="majorHAnsi"/>
+          <w:sz w:val="24"/>
+          <w:szCs w:val="24"/>
+          <w:lang w:eastAsia="es-CL"/>
+        </w:rPr>
+      </w:pPr>
+      <w:r>
+        <w:rPr>
+          <w:rFonts w:asciiTheme="majorHAnsi" w:eastAsia="Times New Roman" w:hAnsiTheme="majorHAnsi" w:cstheme="majorHAnsi"/>
           <w:sz w:val="24"/>
           <w:szCs w:val="24"/>
           <w:lang w:eastAsia="es-CL"/>
@@ -509,7 +444,7 @@
       <w:proofErr w:type="spellStart"/>
       <w:r>
         <w:rPr>
-          <w:rFonts w:ascii="Times New Roman" w:eastAsia="Times New Roman" w:hAnsi="Times New Roman" w:cs="Times New Roman"/>
+          <w:rFonts w:asciiTheme="majorHAnsi" w:eastAsia="Times New Roman" w:hAnsiTheme="majorHAnsi" w:cstheme="majorHAnsi"/>
           <w:sz w:val="24"/>
           <w:szCs w:val="24"/>
           <w:lang w:eastAsia="es-CL"/>
@@ -519,7 +454,7 @@
       <w:proofErr w:type="spellEnd"/>
       <w:r>
         <w:rPr>
-          <w:rFonts w:ascii="Times New Roman" w:eastAsia="Times New Roman" w:hAnsi="Times New Roman" w:cs="Times New Roman"/>
+          <w:rFonts w:asciiTheme="majorHAnsi" w:eastAsia="Times New Roman" w:hAnsiTheme="majorHAnsi" w:cstheme="majorHAnsi"/>
           <w:sz w:val="24"/>
           <w:szCs w:val="24"/>
           <w:lang w:eastAsia="es-CL"/>
@@ -536,15 +471,15 @@
         </w:numPr>
         <w:spacing w:after="0" w:line="240" w:lineRule="auto"/>
         <w:rPr>
-          <w:rFonts w:ascii="Times New Roman" w:eastAsia="Times New Roman" w:hAnsi="Times New Roman" w:cs="Times New Roman"/>
-          <w:sz w:val="24"/>
-          <w:szCs w:val="24"/>
-          <w:lang w:eastAsia="es-CL"/>
-        </w:rPr>
-      </w:pPr>
-      <w:r>
-        <w:rPr>
-          <w:rFonts w:ascii="Times New Roman" w:eastAsia="Times New Roman" w:hAnsi="Times New Roman" w:cs="Times New Roman"/>
+          <w:rFonts w:asciiTheme="majorHAnsi" w:eastAsia="Times New Roman" w:hAnsiTheme="majorHAnsi" w:cstheme="majorHAnsi"/>
+          <w:sz w:val="24"/>
+          <w:szCs w:val="24"/>
+          <w:lang w:eastAsia="es-CL"/>
+        </w:rPr>
+      </w:pPr>
+      <w:r>
+        <w:rPr>
+          <w:rFonts w:asciiTheme="majorHAnsi" w:eastAsia="Times New Roman" w:hAnsiTheme="majorHAnsi" w:cstheme="majorHAnsi"/>
           <w:sz w:val="24"/>
           <w:szCs w:val="24"/>
           <w:lang w:eastAsia="es-CL"/>
@@ -554,7 +489,7 @@
       <w:proofErr w:type="spellStart"/>
       <w:r>
         <w:rPr>
-          <w:rFonts w:ascii="Times New Roman" w:eastAsia="Times New Roman" w:hAnsi="Times New Roman" w:cs="Times New Roman"/>
+          <w:rFonts w:asciiTheme="majorHAnsi" w:eastAsia="Times New Roman" w:hAnsiTheme="majorHAnsi" w:cstheme="majorHAnsi"/>
           <w:sz w:val="24"/>
           <w:szCs w:val="24"/>
           <w:lang w:eastAsia="es-CL"/>
@@ -564,7 +499,7 @@
       <w:proofErr w:type="spellEnd"/>
       <w:r>
         <w:rPr>
-          <w:rFonts w:ascii="Times New Roman" w:eastAsia="Times New Roman" w:hAnsi="Times New Roman" w:cs="Times New Roman"/>
+          <w:rFonts w:asciiTheme="majorHAnsi" w:eastAsia="Times New Roman" w:hAnsiTheme="majorHAnsi" w:cstheme="majorHAnsi"/>
           <w:sz w:val="24"/>
           <w:szCs w:val="24"/>
           <w:lang w:eastAsia="es-CL"/>
@@ -581,15 +516,15 @@
         </w:numPr>
         <w:spacing w:after="0" w:line="240" w:lineRule="auto"/>
         <w:rPr>
-          <w:rFonts w:ascii="Times New Roman" w:eastAsia="Times New Roman" w:hAnsi="Times New Roman" w:cs="Times New Roman"/>
-          <w:sz w:val="24"/>
-          <w:szCs w:val="24"/>
-          <w:lang w:eastAsia="es-CL"/>
-        </w:rPr>
-      </w:pPr>
-      <w:r>
-        <w:rPr>
-          <w:rFonts w:ascii="Times New Roman" w:eastAsia="Times New Roman" w:hAnsi="Times New Roman" w:cs="Times New Roman"/>
+          <w:rFonts w:asciiTheme="majorHAnsi" w:eastAsia="Times New Roman" w:hAnsiTheme="majorHAnsi" w:cstheme="majorHAnsi"/>
+          <w:sz w:val="24"/>
+          <w:szCs w:val="24"/>
+          <w:lang w:eastAsia="es-CL"/>
+        </w:rPr>
+      </w:pPr>
+      <w:r>
+        <w:rPr>
+          <w:rFonts w:asciiTheme="majorHAnsi" w:eastAsia="Times New Roman" w:hAnsiTheme="majorHAnsi" w:cstheme="majorHAnsi"/>
           <w:sz w:val="24"/>
           <w:szCs w:val="24"/>
           <w:lang w:eastAsia="es-CL"/>
@@ -605,10 +540,15 @@
           <w:numId w:val="5"/>
         </w:numPr>
         <w:spacing w:before="100" w:beforeAutospacing="1" w:after="100" w:afterAutospacing="1" w:line="240" w:lineRule="auto"/>
-      </w:pPr>
-      <w:r>
-        <w:rPr>
-          <w:rFonts w:ascii="Times New Roman" w:eastAsia="Times New Roman" w:hAnsi="Times New Roman" w:cs="Times New Roman"/>
+        <w:rPr>
+          <w:rFonts w:asciiTheme="majorHAnsi" w:hAnsiTheme="majorHAnsi" w:cstheme="majorHAnsi"/>
+          <w:sz w:val="24"/>
+          <w:szCs w:val="24"/>
+        </w:rPr>
+      </w:pPr>
+      <w:r>
+        <w:rPr>
+          <w:rFonts w:asciiTheme="majorHAnsi" w:eastAsia="Times New Roman" w:hAnsiTheme="majorHAnsi" w:cstheme="majorHAnsi"/>
           <w:sz w:val="24"/>
           <w:szCs w:val="24"/>
           <w:lang w:eastAsia="es-CL"/>
@@ -618,7 +558,7 @@
       <w:proofErr w:type="spellStart"/>
       <w:r>
         <w:rPr>
-          <w:rFonts w:ascii="Times New Roman" w:eastAsia="Times New Roman" w:hAnsi="Times New Roman" w:cs="Times New Roman"/>
+          <w:rFonts w:asciiTheme="majorHAnsi" w:eastAsia="Times New Roman" w:hAnsiTheme="majorHAnsi" w:cstheme="majorHAnsi"/>
           <w:sz w:val="24"/>
           <w:szCs w:val="24"/>
           <w:lang w:eastAsia="es-CL"/>
@@ -628,7 +568,7 @@
       <w:proofErr w:type="spellEnd"/>
       <w:r>
         <w:rPr>
-          <w:rFonts w:ascii="Times New Roman" w:eastAsia="Times New Roman" w:hAnsi="Times New Roman" w:cs="Times New Roman"/>
+          <w:rFonts w:asciiTheme="majorHAnsi" w:eastAsia="Times New Roman" w:hAnsiTheme="majorHAnsi" w:cstheme="majorHAnsi"/>
           <w:sz w:val="24"/>
           <w:szCs w:val="24"/>
           <w:lang w:eastAsia="es-CL"/>
@@ -637,12 +577,1386 @@
       </w:r>
       <w:r>
         <w:rPr>
-          <w:rFonts w:ascii="Times New Roman" w:eastAsia="Times New Roman" w:hAnsi="Times New Roman" w:cs="Times New Roman"/>
+          <w:rFonts w:asciiTheme="majorHAnsi" w:eastAsia="Times New Roman" w:hAnsiTheme="majorHAnsi" w:cstheme="majorHAnsi"/>
           <w:sz w:val="24"/>
           <w:szCs w:val="24"/>
           <w:lang w:eastAsia="es-CL"/>
         </w:rPr>
         <w:t>confunde</w:t>
+      </w:r>
+    </w:p>
+    <w:p>
+      <w:pPr>
+        <w:spacing w:before="100" w:beforeAutospacing="1" w:after="100" w:afterAutospacing="1" w:line="240" w:lineRule="auto"/>
+        <w:rPr>
+          <w:rFonts w:asciiTheme="majorHAnsi" w:hAnsiTheme="majorHAnsi" w:cstheme="majorHAnsi"/>
+          <w:sz w:val="24"/>
+          <w:szCs w:val="24"/>
+        </w:rPr>
+      </w:pPr>
+      <w:r>
+        <w:rPr>
+          <w:rFonts w:asciiTheme="majorHAnsi" w:eastAsia="Times New Roman" w:hAnsiTheme="majorHAnsi" w:cstheme="majorHAnsi"/>
+          <w:b/>
+          <w:bCs/>
+          <w:sz w:val="24"/>
+          <w:szCs w:val="24"/>
+          <w:lang w:eastAsia="es-CL"/>
+        </w:rPr>
+        <w:t>Mi Experiencia en el Proyecto</w:t>
+      </w:r>
+    </w:p>
+    <w:p>
+      <w:pPr>
+        <w:spacing w:before="100" w:beforeAutospacing="1" w:after="100" w:afterAutospacing="1" w:line="240" w:lineRule="auto"/>
+        <w:rPr>
+          <w:rFonts w:asciiTheme="majorHAnsi" w:eastAsia="Times New Roman" w:hAnsiTheme="majorHAnsi" w:cstheme="majorHAnsi"/>
+          <w:sz w:val="24"/>
+          <w:szCs w:val="24"/>
+          <w:lang w:eastAsia="es-CL"/>
+        </w:rPr>
+      </w:pPr>
+      <w:r>
+        <w:rPr>
+          <w:rFonts w:asciiTheme="majorHAnsi" w:eastAsia="Times New Roman" w:hAnsiTheme="majorHAnsi" w:cstheme="majorHAnsi"/>
+          <w:sz w:val="24"/>
+          <w:szCs w:val="24"/>
+          <w:lang w:eastAsia="es-CL"/>
+        </w:rPr>
+        <w:t xml:space="preserve">Cuando comencé este proyecto, me enfrenté a un desafío interesante: ¿cómo representar mi identidad dual como artista visual y desarrolladora en formación? No quería un portafolio genérico; quería que cada línea de código reflejara mi visión estética y mi </w:t>
+      </w:r>
+      <w:r>
+        <w:rPr>
+          <w:rFonts w:asciiTheme="majorHAnsi" w:eastAsia="Times New Roman" w:hAnsiTheme="majorHAnsi" w:cstheme="majorHAnsi"/>
+          <w:sz w:val="24"/>
+          <w:szCs w:val="24"/>
+          <w:lang w:eastAsia="es-CL"/>
+        </w:rPr>
+        <w:lastRenderedPageBreak/>
+        <w:t>compromiso con la funcionalidad.</w:t>
+      </w:r>
+      <w:r>
+        <w:rPr>
+          <w:rFonts w:asciiTheme="majorHAnsi" w:eastAsia="Times New Roman" w:hAnsiTheme="majorHAnsi" w:cstheme="majorHAnsi"/>
+          <w:sz w:val="24"/>
+          <w:szCs w:val="24"/>
+          <w:lang w:eastAsia="es-CL"/>
+        </w:rPr>
+        <w:t xml:space="preserve"> </w:t>
+      </w:r>
+      <w:r>
+        <w:rPr>
+          <w:rFonts w:asciiTheme="majorHAnsi" w:eastAsia="Times New Roman" w:hAnsiTheme="majorHAnsi" w:cstheme="majorHAnsi"/>
+          <w:sz w:val="24"/>
+          <w:szCs w:val="24"/>
+          <w:lang w:eastAsia="es-CL"/>
+        </w:rPr>
+        <w:t>Al iniciar tenía conocimientos básicos de HTML, CSS y JavaScript, pero este proyecto me empujó mucho más allá de mi zona de confort</w:t>
+      </w:r>
+      <w:r>
+        <w:rPr>
+          <w:rFonts w:asciiTheme="majorHAnsi" w:eastAsia="Times New Roman" w:hAnsiTheme="majorHAnsi" w:cstheme="majorHAnsi"/>
+          <w:sz w:val="24"/>
+          <w:szCs w:val="24"/>
+          <w:lang w:eastAsia="es-CL"/>
+        </w:rPr>
+        <w:t>.</w:t>
+      </w:r>
+    </w:p>
+    <w:p>
+      <w:pPr>
+        <w:spacing w:before="100" w:beforeAutospacing="1" w:after="100" w:afterAutospacing="1" w:line="240" w:lineRule="auto"/>
+        <w:rPr>
+          <w:rFonts w:asciiTheme="majorHAnsi" w:eastAsia="Times New Roman" w:hAnsiTheme="majorHAnsi" w:cstheme="majorHAnsi"/>
+          <w:sz w:val="24"/>
+          <w:szCs w:val="24"/>
+          <w:lang w:eastAsia="es-CL"/>
+        </w:rPr>
+      </w:pPr>
+      <w:r>
+        <w:rPr>
+          <w:rFonts w:asciiTheme="majorHAnsi" w:eastAsia="Times New Roman" w:hAnsiTheme="majorHAnsi" w:cstheme="majorHAnsi"/>
+          <w:sz w:val="24"/>
+          <w:szCs w:val="24"/>
+          <w:lang w:eastAsia="es-CL"/>
+        </w:rPr>
+        <w:t xml:space="preserve">Nunca había trabajado con </w:t>
+      </w:r>
+      <w:proofErr w:type="spellStart"/>
+      <w:r>
+        <w:rPr>
+          <w:rFonts w:asciiTheme="majorHAnsi" w:eastAsia="Times New Roman" w:hAnsiTheme="majorHAnsi" w:cstheme="majorHAnsi"/>
+          <w:sz w:val="24"/>
+          <w:szCs w:val="24"/>
+          <w:lang w:eastAsia="es-CL"/>
+        </w:rPr>
+        <w:t>backdrop-filter</w:t>
+      </w:r>
+      <w:proofErr w:type="spellEnd"/>
+      <w:r>
+        <w:rPr>
+          <w:rFonts w:asciiTheme="majorHAnsi" w:eastAsia="Times New Roman" w:hAnsiTheme="majorHAnsi" w:cstheme="majorHAnsi"/>
+          <w:sz w:val="24"/>
+          <w:szCs w:val="24"/>
+          <w:lang w:eastAsia="es-CL"/>
+        </w:rPr>
+        <w:t>, animaciones complejas con @keyframes, o variables CSS de manera tan profunda. El blob animado fue particularmente desafiante - tuve que investigar sobre rendimiento, aceleración por hardware y optimización de animaciones.</w:t>
+      </w:r>
+    </w:p>
+    <w:p>
+      <w:pPr>
+        <w:spacing w:before="100" w:beforeAutospacing="1" w:after="100" w:afterAutospacing="1" w:line="240" w:lineRule="auto"/>
+        <w:rPr>
+          <w:rFonts w:asciiTheme="majorHAnsi" w:eastAsia="Times New Roman" w:hAnsiTheme="majorHAnsi" w:cstheme="majorHAnsi"/>
+          <w:sz w:val="24"/>
+          <w:szCs w:val="24"/>
+          <w:lang w:eastAsia="es-CL"/>
+        </w:rPr>
+      </w:pPr>
+      <w:r>
+        <w:rPr>
+          <w:rFonts w:asciiTheme="majorHAnsi" w:eastAsia="Times New Roman" w:hAnsiTheme="majorHAnsi" w:cstheme="majorHAnsi"/>
+          <w:sz w:val="24"/>
+          <w:szCs w:val="24"/>
+          <w:lang w:eastAsia="es-CL"/>
+        </w:rPr>
+        <w:t xml:space="preserve">Anteriormente usaba Bootstrap de forma básica, pero aquí tuve que entender realmente cómo funcionan los </w:t>
+      </w:r>
+      <w:proofErr w:type="spellStart"/>
+      <w:r>
+        <w:rPr>
+          <w:rFonts w:asciiTheme="majorHAnsi" w:eastAsia="Times New Roman" w:hAnsiTheme="majorHAnsi" w:cstheme="majorHAnsi"/>
+          <w:sz w:val="24"/>
+          <w:szCs w:val="24"/>
+          <w:lang w:eastAsia="es-CL"/>
+        </w:rPr>
+        <w:t>breakpoints</w:t>
+      </w:r>
+      <w:proofErr w:type="spellEnd"/>
+      <w:r>
+        <w:rPr>
+          <w:rFonts w:asciiTheme="majorHAnsi" w:eastAsia="Times New Roman" w:hAnsiTheme="majorHAnsi" w:cstheme="majorHAnsi"/>
+          <w:sz w:val="24"/>
+          <w:szCs w:val="24"/>
+          <w:lang w:eastAsia="es-CL"/>
+        </w:rPr>
+        <w:t>, cómo combinar Bootstrap con CSS personalizado, y cómo hacer que elementos complejos (como el blob y el marco) se adapten a diferentes pantallas.</w:t>
+      </w:r>
+    </w:p>
+    <w:p>
+      <w:pPr>
+        <w:spacing w:before="100" w:beforeAutospacing="1" w:after="100" w:afterAutospacing="1" w:line="240" w:lineRule="auto"/>
+        <w:rPr>
+          <w:rFonts w:asciiTheme="majorHAnsi" w:eastAsia="Times New Roman" w:hAnsiTheme="majorHAnsi" w:cstheme="majorHAnsi"/>
+          <w:sz w:val="24"/>
+          <w:szCs w:val="24"/>
+          <w:lang w:eastAsia="es-CL"/>
+        </w:rPr>
+      </w:pPr>
+      <w:r>
+        <w:rPr>
+          <w:rFonts w:asciiTheme="majorHAnsi" w:eastAsia="Times New Roman" w:hAnsiTheme="majorHAnsi" w:cstheme="majorHAnsi"/>
+          <w:sz w:val="24"/>
+          <w:szCs w:val="24"/>
+          <w:lang w:eastAsia="es-CL"/>
+        </w:rPr>
+        <w:t xml:space="preserve">Un gran desafío fue el </w:t>
+      </w:r>
+      <w:r>
+        <w:rPr>
+          <w:rFonts w:asciiTheme="majorHAnsi" w:eastAsia="Times New Roman" w:hAnsiTheme="majorHAnsi" w:cstheme="majorHAnsi"/>
+          <w:sz w:val="24"/>
+          <w:szCs w:val="24"/>
+          <w:lang w:eastAsia="es-CL"/>
+        </w:rPr>
+        <w:t xml:space="preserve">efecto de fondo animado </w:t>
+      </w:r>
+      <w:r>
+        <w:rPr>
+          <w:rFonts w:asciiTheme="majorHAnsi" w:eastAsia="Times New Roman" w:hAnsiTheme="majorHAnsi" w:cstheme="majorHAnsi"/>
+          <w:sz w:val="24"/>
+          <w:szCs w:val="24"/>
+          <w:lang w:eastAsia="es-CL"/>
+        </w:rPr>
+        <w:t xml:space="preserve">que </w:t>
+      </w:r>
+      <w:r>
+        <w:rPr>
+          <w:rFonts w:asciiTheme="majorHAnsi" w:eastAsia="Times New Roman" w:hAnsiTheme="majorHAnsi" w:cstheme="majorHAnsi"/>
+          <w:sz w:val="24"/>
+          <w:szCs w:val="24"/>
+          <w:lang w:eastAsia="es-CL"/>
+        </w:rPr>
+        <w:t xml:space="preserve">consumió días de trabajo. Inicialmente, la animación era </w:t>
+      </w:r>
+      <w:proofErr w:type="gramStart"/>
+      <w:r>
+        <w:rPr>
+          <w:rFonts w:asciiTheme="majorHAnsi" w:eastAsia="Times New Roman" w:hAnsiTheme="majorHAnsi" w:cstheme="majorHAnsi"/>
+          <w:sz w:val="24"/>
+          <w:szCs w:val="24"/>
+          <w:lang w:eastAsia="es-CL"/>
+        </w:rPr>
+        <w:t>hermosa</w:t>
+      </w:r>
+      <w:proofErr w:type="gramEnd"/>
+      <w:r>
+        <w:rPr>
+          <w:rFonts w:asciiTheme="majorHAnsi" w:eastAsia="Times New Roman" w:hAnsiTheme="majorHAnsi" w:cstheme="majorHAnsi"/>
+          <w:sz w:val="24"/>
+          <w:szCs w:val="24"/>
+          <w:lang w:eastAsia="es-CL"/>
+        </w:rPr>
+        <w:t xml:space="preserve"> pero mataba el rendimiento. Aprendí la diferencia entre </w:t>
+      </w:r>
+      <w:r>
+        <w:rPr>
+          <w:rFonts w:asciiTheme="majorHAnsi" w:eastAsia="Times New Roman" w:hAnsiTheme="majorHAnsi" w:cstheme="majorHAnsi"/>
+          <w:sz w:val="24"/>
+          <w:szCs w:val="24"/>
+          <w:lang w:eastAsia="es-CL"/>
+        </w:rPr>
+        <w:t xml:space="preserve">que </w:t>
+      </w:r>
+      <w:r>
+        <w:rPr>
+          <w:rFonts w:asciiTheme="majorHAnsi" w:eastAsia="Times New Roman" w:hAnsiTheme="majorHAnsi" w:cstheme="majorHAnsi"/>
+          <w:sz w:val="24"/>
+          <w:szCs w:val="24"/>
+          <w:lang w:eastAsia="es-CL"/>
+        </w:rPr>
+        <w:t>se ve</w:t>
+      </w:r>
+      <w:r>
+        <w:rPr>
+          <w:rFonts w:asciiTheme="majorHAnsi" w:eastAsia="Times New Roman" w:hAnsiTheme="majorHAnsi" w:cstheme="majorHAnsi"/>
+          <w:sz w:val="24"/>
+          <w:szCs w:val="24"/>
+          <w:lang w:eastAsia="es-CL"/>
+        </w:rPr>
+        <w:t>a</w:t>
+      </w:r>
+      <w:r>
+        <w:rPr>
+          <w:rFonts w:asciiTheme="majorHAnsi" w:eastAsia="Times New Roman" w:hAnsiTheme="majorHAnsi" w:cstheme="majorHAnsi"/>
+          <w:sz w:val="24"/>
+          <w:szCs w:val="24"/>
+          <w:lang w:eastAsia="es-CL"/>
+        </w:rPr>
+        <w:t xml:space="preserve"> bien en mi computador y </w:t>
+      </w:r>
+      <w:r>
+        <w:rPr>
+          <w:rFonts w:asciiTheme="majorHAnsi" w:eastAsia="Times New Roman" w:hAnsiTheme="majorHAnsi" w:cstheme="majorHAnsi"/>
+          <w:sz w:val="24"/>
+          <w:szCs w:val="24"/>
+          <w:lang w:eastAsia="es-CL"/>
+        </w:rPr>
+        <w:t xml:space="preserve">que </w:t>
+      </w:r>
+      <w:r>
+        <w:rPr>
+          <w:rFonts w:asciiTheme="majorHAnsi" w:eastAsia="Times New Roman" w:hAnsiTheme="majorHAnsi" w:cstheme="majorHAnsi"/>
+          <w:sz w:val="24"/>
+          <w:szCs w:val="24"/>
+          <w:lang w:eastAsia="es-CL"/>
+        </w:rPr>
+        <w:t>funcion</w:t>
+      </w:r>
+      <w:r>
+        <w:rPr>
+          <w:rFonts w:asciiTheme="majorHAnsi" w:eastAsia="Times New Roman" w:hAnsiTheme="majorHAnsi" w:cstheme="majorHAnsi"/>
+          <w:sz w:val="24"/>
+          <w:szCs w:val="24"/>
+          <w:lang w:eastAsia="es-CL"/>
+        </w:rPr>
+        <w:t>e</w:t>
+      </w:r>
+      <w:r>
+        <w:rPr>
+          <w:rFonts w:asciiTheme="majorHAnsi" w:eastAsia="Times New Roman" w:hAnsiTheme="majorHAnsi" w:cstheme="majorHAnsi"/>
+          <w:sz w:val="24"/>
+          <w:szCs w:val="24"/>
+          <w:lang w:eastAsia="es-CL"/>
+        </w:rPr>
+        <w:t xml:space="preserve"> bien en cualquier dispositivo. Tuve que:</w:t>
+      </w:r>
+    </w:p>
+    <w:p>
+      <w:pPr>
+        <w:numPr>
+          <w:ilvl w:val="0"/>
+          <w:numId w:val="7"/>
+        </w:numPr>
+        <w:spacing w:before="100" w:beforeAutospacing="1" w:after="100" w:afterAutospacing="1" w:line="240" w:lineRule="auto"/>
+        <w:rPr>
+          <w:rFonts w:asciiTheme="majorHAnsi" w:eastAsia="Times New Roman" w:hAnsiTheme="majorHAnsi" w:cstheme="majorHAnsi"/>
+          <w:sz w:val="24"/>
+          <w:szCs w:val="24"/>
+          <w:lang w:eastAsia="es-CL"/>
+        </w:rPr>
+      </w:pPr>
+      <w:r>
+        <w:rPr>
+          <w:rFonts w:asciiTheme="majorHAnsi" w:eastAsia="Times New Roman" w:hAnsiTheme="majorHAnsi" w:cstheme="majorHAnsi"/>
+          <w:sz w:val="24"/>
+          <w:szCs w:val="24"/>
+          <w:lang w:eastAsia="es-CL"/>
+        </w:rPr>
+        <w:t xml:space="preserve">Investigar sobre </w:t>
+      </w:r>
+      <w:proofErr w:type="spellStart"/>
+      <w:r>
+        <w:rPr>
+          <w:rFonts w:asciiTheme="majorHAnsi" w:eastAsia="Times New Roman" w:hAnsiTheme="majorHAnsi" w:cstheme="majorHAnsi"/>
+          <w:sz w:val="24"/>
+          <w:szCs w:val="24"/>
+          <w:lang w:eastAsia="es-CL"/>
+        </w:rPr>
+        <w:t>rendering</w:t>
+      </w:r>
+      <w:proofErr w:type="spellEnd"/>
+      <w:r>
+        <w:rPr>
+          <w:rFonts w:asciiTheme="majorHAnsi" w:eastAsia="Times New Roman" w:hAnsiTheme="majorHAnsi" w:cstheme="majorHAnsi"/>
+          <w:sz w:val="24"/>
+          <w:szCs w:val="24"/>
+          <w:lang w:eastAsia="es-CL"/>
+        </w:rPr>
+        <w:t xml:space="preserve"> del navegador</w:t>
+      </w:r>
+    </w:p>
+    <w:p>
+      <w:pPr>
+        <w:numPr>
+          <w:ilvl w:val="0"/>
+          <w:numId w:val="7"/>
+        </w:numPr>
+        <w:spacing w:before="100" w:beforeAutospacing="1" w:after="100" w:afterAutospacing="1" w:line="240" w:lineRule="auto"/>
+        <w:rPr>
+          <w:rFonts w:asciiTheme="majorHAnsi" w:eastAsia="Times New Roman" w:hAnsiTheme="majorHAnsi" w:cstheme="majorHAnsi"/>
+          <w:sz w:val="24"/>
+          <w:szCs w:val="24"/>
+          <w:lang w:eastAsia="es-CL"/>
+        </w:rPr>
+      </w:pPr>
+      <w:r>
+        <w:rPr>
+          <w:rFonts w:asciiTheme="majorHAnsi" w:eastAsia="Times New Roman" w:hAnsiTheme="majorHAnsi" w:cstheme="majorHAnsi"/>
+          <w:sz w:val="24"/>
+          <w:szCs w:val="24"/>
+          <w:lang w:eastAsia="es-CL"/>
+        </w:rPr>
+        <w:t>Entender cómo funciona la aceleración por GPU</w:t>
+      </w:r>
+    </w:p>
+    <w:p>
+      <w:pPr>
+        <w:numPr>
+          <w:ilvl w:val="0"/>
+          <w:numId w:val="7"/>
+        </w:numPr>
+        <w:spacing w:before="100" w:beforeAutospacing="1" w:after="100" w:afterAutospacing="1" w:line="240" w:lineRule="auto"/>
+        <w:rPr>
+          <w:rFonts w:asciiTheme="majorHAnsi" w:eastAsia="Times New Roman" w:hAnsiTheme="majorHAnsi" w:cstheme="majorHAnsi"/>
+          <w:sz w:val="24"/>
+          <w:szCs w:val="24"/>
+          <w:lang w:eastAsia="es-CL"/>
+        </w:rPr>
+      </w:pPr>
+      <w:r>
+        <w:rPr>
+          <w:rFonts w:asciiTheme="majorHAnsi" w:eastAsia="Times New Roman" w:hAnsiTheme="majorHAnsi" w:cstheme="majorHAnsi"/>
+          <w:sz w:val="24"/>
+          <w:szCs w:val="24"/>
+          <w:lang w:eastAsia="es-CL"/>
+        </w:rPr>
+        <w:t xml:space="preserve">Aprender a usar </w:t>
+      </w:r>
+      <w:proofErr w:type="spellStart"/>
+      <w:r>
+        <w:rPr>
+          <w:rFonts w:asciiTheme="majorHAnsi" w:eastAsia="Times New Roman" w:hAnsiTheme="majorHAnsi" w:cstheme="majorHAnsi"/>
+          <w:sz w:val="24"/>
+          <w:szCs w:val="24"/>
+          <w:lang w:eastAsia="es-CL"/>
+        </w:rPr>
+        <w:t>DevTools</w:t>
+      </w:r>
+      <w:proofErr w:type="spellEnd"/>
+      <w:r>
+        <w:rPr>
+          <w:rFonts w:asciiTheme="majorHAnsi" w:eastAsia="Times New Roman" w:hAnsiTheme="majorHAnsi" w:cstheme="majorHAnsi"/>
+          <w:sz w:val="24"/>
+          <w:szCs w:val="24"/>
+          <w:lang w:eastAsia="es-CL"/>
+        </w:rPr>
+        <w:t xml:space="preserve"> para medir performance</w:t>
+      </w:r>
+    </w:p>
+    <w:p>
+      <w:pPr>
+        <w:numPr>
+          <w:ilvl w:val="0"/>
+          <w:numId w:val="7"/>
+        </w:numPr>
+        <w:spacing w:before="100" w:beforeAutospacing="1" w:after="100" w:afterAutospacing="1" w:line="240" w:lineRule="auto"/>
+        <w:rPr>
+          <w:rFonts w:asciiTheme="majorHAnsi" w:eastAsia="Times New Roman" w:hAnsiTheme="majorHAnsi" w:cstheme="majorHAnsi"/>
+          <w:sz w:val="24"/>
+          <w:szCs w:val="24"/>
+          <w:lang w:eastAsia="es-CL"/>
+        </w:rPr>
+      </w:pPr>
+      <w:r>
+        <w:rPr>
+          <w:rFonts w:asciiTheme="majorHAnsi" w:eastAsia="Times New Roman" w:hAnsiTheme="majorHAnsi" w:cstheme="majorHAnsi"/>
+          <w:sz w:val="24"/>
+          <w:szCs w:val="24"/>
+          <w:lang w:eastAsia="es-CL"/>
+        </w:rPr>
+        <w:t>Hacer compromisos entre estética y funcionalidad</w:t>
+      </w:r>
+    </w:p>
+    <w:p>
+      <w:pPr>
+        <w:spacing w:before="100" w:beforeAutospacing="1" w:after="100" w:afterAutospacing="1" w:line="240" w:lineRule="auto"/>
+        <w:rPr>
+          <w:rFonts w:asciiTheme="majorHAnsi" w:eastAsia="Times New Roman" w:hAnsiTheme="majorHAnsi" w:cstheme="majorHAnsi"/>
+          <w:sz w:val="24"/>
+          <w:szCs w:val="24"/>
+          <w:lang w:eastAsia="es-CL"/>
+        </w:rPr>
+      </w:pPr>
+      <w:r>
+        <w:rPr>
+          <w:rFonts w:asciiTheme="majorHAnsi" w:eastAsia="Times New Roman" w:hAnsiTheme="majorHAnsi" w:cstheme="majorHAnsi"/>
+          <w:sz w:val="24"/>
+          <w:szCs w:val="24"/>
+          <w:lang w:eastAsia="es-CL"/>
+        </w:rPr>
+        <w:t>Este desafío me enseñó que el buen desarrollo no es solo escribir código que funcione, sino código que funcione eficientemente.</w:t>
+      </w:r>
+    </w:p>
+    <w:p>
+      <w:pPr>
+        <w:spacing w:before="100" w:beforeAutospacing="1" w:after="100" w:afterAutospacing="1" w:line="240" w:lineRule="auto"/>
+        <w:rPr>
+          <w:rFonts w:asciiTheme="majorHAnsi" w:eastAsia="Times New Roman" w:hAnsiTheme="majorHAnsi" w:cstheme="majorHAnsi"/>
+          <w:sz w:val="24"/>
+          <w:szCs w:val="24"/>
+          <w:lang w:eastAsia="es-CL"/>
+        </w:rPr>
+      </w:pPr>
+      <w:r>
+        <w:rPr>
+          <w:rFonts w:asciiTheme="majorHAnsi" w:eastAsia="Times New Roman" w:hAnsiTheme="majorHAnsi" w:cstheme="majorHAnsi"/>
+          <w:sz w:val="24"/>
+          <w:szCs w:val="24"/>
+          <w:lang w:eastAsia="es-CL"/>
+        </w:rPr>
+        <w:t>También h</w:t>
+      </w:r>
+      <w:r>
+        <w:rPr>
+          <w:rFonts w:asciiTheme="majorHAnsi" w:eastAsia="Times New Roman" w:hAnsiTheme="majorHAnsi" w:cstheme="majorHAnsi"/>
+          <w:sz w:val="24"/>
+          <w:szCs w:val="24"/>
+          <w:lang w:eastAsia="es-CL"/>
+        </w:rPr>
+        <w:t xml:space="preserve">acer que el marco negro funcionara como contenedor real fue frustrante. Probé position: </w:t>
+      </w:r>
+      <w:proofErr w:type="spellStart"/>
+      <w:r>
+        <w:rPr>
+          <w:rFonts w:asciiTheme="majorHAnsi" w:eastAsia="Times New Roman" w:hAnsiTheme="majorHAnsi" w:cstheme="majorHAnsi"/>
+          <w:sz w:val="24"/>
+          <w:szCs w:val="24"/>
+          <w:lang w:eastAsia="es-CL"/>
+        </w:rPr>
+        <w:t>fixed</w:t>
+      </w:r>
+      <w:proofErr w:type="spellEnd"/>
+      <w:r>
+        <w:rPr>
+          <w:rFonts w:asciiTheme="majorHAnsi" w:eastAsia="Times New Roman" w:hAnsiTheme="majorHAnsi" w:cstheme="majorHAnsi"/>
+          <w:sz w:val="24"/>
+          <w:szCs w:val="24"/>
+          <w:lang w:eastAsia="es-CL"/>
+        </w:rPr>
+        <w:t xml:space="preserve">, luego absolute, cambié el </w:t>
+      </w:r>
+      <w:proofErr w:type="spellStart"/>
+      <w:r>
+        <w:rPr>
+          <w:rFonts w:asciiTheme="majorHAnsi" w:eastAsia="Times New Roman" w:hAnsiTheme="majorHAnsi" w:cstheme="majorHAnsi"/>
+          <w:sz w:val="24"/>
+          <w:szCs w:val="24"/>
+          <w:lang w:eastAsia="es-CL"/>
+        </w:rPr>
+        <w:t>overflow</w:t>
+      </w:r>
+      <w:proofErr w:type="spellEnd"/>
+      <w:r>
+        <w:rPr>
+          <w:rFonts w:asciiTheme="majorHAnsi" w:eastAsia="Times New Roman" w:hAnsiTheme="majorHAnsi" w:cstheme="majorHAnsi"/>
+          <w:sz w:val="24"/>
+          <w:szCs w:val="24"/>
+          <w:lang w:eastAsia="es-CL"/>
+        </w:rPr>
+        <w:t xml:space="preserve"> múltiples veces, y nada funcionaba como yo quería. Finalmente entendí que el problema no era el código individual, sino cómo todos los elementos interactuaban entre sí.</w:t>
+      </w:r>
+    </w:p>
+    <w:p>
+      <w:pPr>
+        <w:spacing w:before="100" w:beforeAutospacing="1" w:after="100" w:afterAutospacing="1" w:line="240" w:lineRule="auto"/>
+        <w:rPr>
+          <w:rFonts w:asciiTheme="majorHAnsi" w:eastAsia="Times New Roman" w:hAnsiTheme="majorHAnsi" w:cstheme="majorHAnsi"/>
+          <w:sz w:val="24"/>
+          <w:szCs w:val="24"/>
+          <w:lang w:eastAsia="es-CL"/>
+        </w:rPr>
+      </w:pPr>
+      <w:r>
+        <w:rPr>
+          <w:rFonts w:asciiTheme="majorHAnsi" w:eastAsia="Times New Roman" w:hAnsiTheme="majorHAnsi" w:cstheme="majorHAnsi"/>
+          <w:sz w:val="24"/>
+          <w:szCs w:val="24"/>
+          <w:lang w:eastAsia="es-CL"/>
+        </w:rPr>
+        <w:t xml:space="preserve">Esta experiencia me enseñó la importancia de entender el modelo de caja de CSS y cómo el contexto de apilamiento afecta a todo. También aprendí a ser paciente y metódica al </w:t>
+      </w:r>
+      <w:proofErr w:type="spellStart"/>
+      <w:r>
+        <w:rPr>
+          <w:rFonts w:asciiTheme="majorHAnsi" w:eastAsia="Times New Roman" w:hAnsiTheme="majorHAnsi" w:cstheme="majorHAnsi"/>
+          <w:sz w:val="24"/>
+          <w:szCs w:val="24"/>
+          <w:lang w:eastAsia="es-CL"/>
+        </w:rPr>
+        <w:t>debuggear</w:t>
+      </w:r>
+      <w:proofErr w:type="spellEnd"/>
+      <w:r>
+        <w:rPr>
+          <w:rFonts w:asciiTheme="majorHAnsi" w:eastAsia="Times New Roman" w:hAnsiTheme="majorHAnsi" w:cstheme="majorHAnsi"/>
+          <w:sz w:val="24"/>
+          <w:szCs w:val="24"/>
+          <w:lang w:eastAsia="es-CL"/>
+        </w:rPr>
+        <w:t>.</w:t>
+      </w:r>
+    </w:p>
+    <w:p>
+      <w:pPr>
+        <w:spacing w:before="100" w:beforeAutospacing="1" w:after="100" w:afterAutospacing="1" w:line="240" w:lineRule="auto"/>
+        <w:rPr>
+          <w:rFonts w:asciiTheme="majorHAnsi" w:eastAsia="Times New Roman" w:hAnsiTheme="majorHAnsi" w:cstheme="majorHAnsi"/>
+          <w:sz w:val="24"/>
+          <w:szCs w:val="24"/>
+          <w:lang w:eastAsia="es-CL"/>
+        </w:rPr>
+      </w:pPr>
+      <w:r>
+        <w:rPr>
+          <w:rFonts w:asciiTheme="majorHAnsi" w:eastAsia="Times New Roman" w:hAnsiTheme="majorHAnsi" w:cstheme="majorHAnsi"/>
+          <w:sz w:val="24"/>
+          <w:szCs w:val="24"/>
+          <w:lang w:eastAsia="es-CL"/>
+        </w:rPr>
+        <w:t xml:space="preserve">Como artista, me encanta el color y el movimiento. Como desarrolladora, aprendí que la legibilidad </w:t>
+      </w:r>
+      <w:r>
+        <w:rPr>
+          <w:rFonts w:asciiTheme="majorHAnsi" w:eastAsia="Times New Roman" w:hAnsiTheme="majorHAnsi" w:cstheme="majorHAnsi"/>
+          <w:sz w:val="24"/>
+          <w:szCs w:val="24"/>
+          <w:lang w:eastAsia="es-CL"/>
+        </w:rPr>
+        <w:t xml:space="preserve">y accesibilidad </w:t>
+      </w:r>
+      <w:r>
+        <w:rPr>
+          <w:rFonts w:asciiTheme="majorHAnsi" w:eastAsia="Times New Roman" w:hAnsiTheme="majorHAnsi" w:cstheme="majorHAnsi"/>
+          <w:sz w:val="24"/>
+          <w:szCs w:val="24"/>
+          <w:lang w:eastAsia="es-CL"/>
+        </w:rPr>
+        <w:t>es sagrada. Encontrar el balance entre un diseño visualmente impactante y contenido legible fue un ejercicio constante de ajustes</w:t>
+      </w:r>
+      <w:r>
+        <w:rPr>
+          <w:rFonts w:asciiTheme="majorHAnsi" w:eastAsia="Times New Roman" w:hAnsiTheme="majorHAnsi" w:cstheme="majorHAnsi"/>
+          <w:sz w:val="24"/>
+          <w:szCs w:val="24"/>
+          <w:lang w:eastAsia="es-CL"/>
+        </w:rPr>
+        <w:t>.</w:t>
+      </w:r>
+    </w:p>
+    <w:p>
+      <w:pPr>
+        <w:spacing w:before="100" w:beforeAutospacing="1" w:after="100" w:afterAutospacing="1" w:line="240" w:lineRule="auto"/>
+        <w:rPr>
+          <w:rFonts w:asciiTheme="majorHAnsi" w:eastAsia="Times New Roman" w:hAnsiTheme="majorHAnsi" w:cstheme="majorHAnsi"/>
+          <w:sz w:val="24"/>
+          <w:szCs w:val="24"/>
+          <w:lang w:eastAsia="es-CL"/>
+        </w:rPr>
+      </w:pPr>
+      <w:r>
+        <w:rPr>
+          <w:rFonts w:asciiTheme="majorHAnsi" w:eastAsia="Times New Roman" w:hAnsiTheme="majorHAnsi" w:cstheme="majorHAnsi"/>
+          <w:sz w:val="24"/>
+          <w:szCs w:val="24"/>
+          <w:lang w:eastAsia="es-CL"/>
+        </w:rPr>
+        <w:t xml:space="preserve">Disfruté </w:t>
+      </w:r>
+      <w:proofErr w:type="spellStart"/>
+      <w:r>
+        <w:rPr>
+          <w:rFonts w:asciiTheme="majorHAnsi" w:eastAsia="Times New Roman" w:hAnsiTheme="majorHAnsi" w:cstheme="majorHAnsi"/>
+          <w:sz w:val="24"/>
+          <w:szCs w:val="24"/>
+          <w:lang w:eastAsia="es-CL"/>
+        </w:rPr>
+        <w:t>muicho</w:t>
+      </w:r>
+      <w:proofErr w:type="spellEnd"/>
+      <w:r>
+        <w:rPr>
+          <w:rFonts w:asciiTheme="majorHAnsi" w:eastAsia="Times New Roman" w:hAnsiTheme="majorHAnsi" w:cstheme="majorHAnsi"/>
+          <w:sz w:val="24"/>
+          <w:szCs w:val="24"/>
+          <w:lang w:eastAsia="es-CL"/>
+        </w:rPr>
+        <w:t xml:space="preserve"> ver que la</w:t>
+      </w:r>
+      <w:r>
+        <w:rPr>
+          <w:rFonts w:asciiTheme="majorHAnsi" w:eastAsia="Times New Roman" w:hAnsiTheme="majorHAnsi" w:cstheme="majorHAnsi"/>
+          <w:sz w:val="24"/>
+          <w:szCs w:val="24"/>
+          <w:lang w:eastAsia="es-CL"/>
+        </w:rPr>
+        <w:t xml:space="preserve"> animación funcionaba como la imaginé, o cuando el responsive finalmente se veía bien en todas las pantallas, sentí una satisfacción inmensa</w:t>
+      </w:r>
+      <w:r>
+        <w:rPr>
+          <w:rFonts w:asciiTheme="majorHAnsi" w:eastAsia="Times New Roman" w:hAnsiTheme="majorHAnsi" w:cstheme="majorHAnsi"/>
+          <w:sz w:val="24"/>
+          <w:szCs w:val="24"/>
+          <w:lang w:eastAsia="es-CL"/>
+        </w:rPr>
+        <w:t xml:space="preserve"> después de tantas </w:t>
+      </w:r>
+      <w:proofErr w:type="spellStart"/>
+      <w:r>
+        <w:rPr>
+          <w:rFonts w:asciiTheme="majorHAnsi" w:eastAsia="Times New Roman" w:hAnsiTheme="majorHAnsi" w:cstheme="majorHAnsi"/>
+          <w:sz w:val="24"/>
+          <w:szCs w:val="24"/>
+          <w:lang w:eastAsia="es-CL"/>
+        </w:rPr>
+        <w:t>frustaciones</w:t>
+      </w:r>
+      <w:proofErr w:type="spellEnd"/>
+      <w:r>
+        <w:rPr>
+          <w:rFonts w:asciiTheme="majorHAnsi" w:eastAsia="Times New Roman" w:hAnsiTheme="majorHAnsi" w:cstheme="majorHAnsi"/>
+          <w:sz w:val="24"/>
+          <w:szCs w:val="24"/>
+          <w:lang w:eastAsia="es-CL"/>
+        </w:rPr>
+        <w:t>.</w:t>
+      </w:r>
+      <w:r>
+        <w:rPr>
+          <w:rFonts w:asciiTheme="majorHAnsi" w:eastAsia="Times New Roman" w:hAnsiTheme="majorHAnsi" w:cstheme="majorHAnsi"/>
+          <w:sz w:val="24"/>
+          <w:szCs w:val="24"/>
+          <w:lang w:eastAsia="es-CL"/>
+        </w:rPr>
+        <w:t xml:space="preserve"> Tuve que investigar, experimentar y a veces inventar soluciones. Eso me hizo sentir realmente como una desarrolladora.</w:t>
+      </w:r>
+    </w:p>
+    <w:p>
+      <w:pPr>
+        <w:spacing w:before="100" w:beforeAutospacing="1" w:after="100" w:afterAutospacing="1" w:line="240" w:lineRule="auto"/>
+        <w:rPr>
+          <w:rFonts w:asciiTheme="majorHAnsi" w:eastAsia="Times New Roman" w:hAnsiTheme="majorHAnsi" w:cstheme="majorHAnsi"/>
+          <w:sz w:val="24"/>
+          <w:szCs w:val="24"/>
+          <w:lang w:eastAsia="es-CL"/>
+        </w:rPr>
+      </w:pPr>
+      <w:r>
+        <w:rPr>
+          <w:rFonts w:asciiTheme="majorHAnsi" w:eastAsia="Times New Roman" w:hAnsiTheme="majorHAnsi" w:cstheme="majorHAnsi"/>
+          <w:sz w:val="24"/>
+          <w:szCs w:val="24"/>
+          <w:lang w:eastAsia="es-CL"/>
+        </w:rPr>
+        <w:lastRenderedPageBreak/>
+        <w:t>Entre los e</w:t>
+      </w:r>
+      <w:r>
+        <w:rPr>
+          <w:rFonts w:asciiTheme="majorHAnsi" w:eastAsia="Times New Roman" w:hAnsiTheme="majorHAnsi" w:cstheme="majorHAnsi"/>
+          <w:sz w:val="24"/>
+          <w:szCs w:val="24"/>
+          <w:lang w:eastAsia="es-CL"/>
+        </w:rPr>
+        <w:t>rrores que cometí</w:t>
+      </w:r>
+      <w:r>
+        <w:rPr>
+          <w:rFonts w:asciiTheme="majorHAnsi" w:eastAsia="Times New Roman" w:hAnsiTheme="majorHAnsi" w:cstheme="majorHAnsi"/>
+          <w:sz w:val="24"/>
+          <w:szCs w:val="24"/>
+          <w:lang w:eastAsia="es-CL"/>
+        </w:rPr>
+        <w:t xml:space="preserve"> podría mencionar:</w:t>
+      </w:r>
+    </w:p>
+    <w:p>
+      <w:pPr>
+        <w:numPr>
+          <w:ilvl w:val="0"/>
+          <w:numId w:val="9"/>
+        </w:numPr>
+        <w:spacing w:before="100" w:beforeAutospacing="1" w:after="100" w:afterAutospacing="1" w:line="240" w:lineRule="auto"/>
+        <w:rPr>
+          <w:rFonts w:asciiTheme="majorHAnsi" w:eastAsia="Times New Roman" w:hAnsiTheme="majorHAnsi" w:cstheme="majorHAnsi"/>
+          <w:sz w:val="24"/>
+          <w:szCs w:val="24"/>
+          <w:lang w:eastAsia="es-CL"/>
+        </w:rPr>
+      </w:pPr>
+      <w:r>
+        <w:rPr>
+          <w:rFonts w:asciiTheme="majorHAnsi" w:eastAsia="Times New Roman" w:hAnsiTheme="majorHAnsi" w:cstheme="majorHAnsi"/>
+          <w:sz w:val="24"/>
+          <w:szCs w:val="24"/>
+          <w:lang w:eastAsia="es-CL"/>
+        </w:rPr>
+        <w:t>Inicialmente no consideré la performance, solo la estética</w:t>
+      </w:r>
+    </w:p>
+    <w:p>
+      <w:pPr>
+        <w:numPr>
+          <w:ilvl w:val="0"/>
+          <w:numId w:val="9"/>
+        </w:numPr>
+        <w:spacing w:before="100" w:beforeAutospacing="1" w:after="100" w:afterAutospacing="1" w:line="240" w:lineRule="auto"/>
+        <w:rPr>
+          <w:rFonts w:asciiTheme="majorHAnsi" w:eastAsia="Times New Roman" w:hAnsiTheme="majorHAnsi" w:cstheme="majorHAnsi"/>
+          <w:sz w:val="24"/>
+          <w:szCs w:val="24"/>
+          <w:lang w:eastAsia="es-CL"/>
+        </w:rPr>
+      </w:pPr>
+      <w:r>
+        <w:rPr>
+          <w:rFonts w:asciiTheme="majorHAnsi" w:eastAsia="Times New Roman" w:hAnsiTheme="majorHAnsi" w:cstheme="majorHAnsi"/>
+          <w:sz w:val="24"/>
+          <w:szCs w:val="24"/>
+          <w:lang w:eastAsia="es-CL"/>
+        </w:rPr>
+        <w:t>No testeé en diferentes navegadores hasta muy tarde</w:t>
+      </w:r>
+    </w:p>
+    <w:p>
+      <w:pPr>
+        <w:numPr>
+          <w:ilvl w:val="0"/>
+          <w:numId w:val="9"/>
+        </w:numPr>
+        <w:spacing w:before="100" w:beforeAutospacing="1" w:after="100" w:afterAutospacing="1" w:line="240" w:lineRule="auto"/>
+        <w:rPr>
+          <w:rFonts w:asciiTheme="majorHAnsi" w:eastAsia="Times New Roman" w:hAnsiTheme="majorHAnsi" w:cstheme="majorHAnsi"/>
+          <w:sz w:val="24"/>
+          <w:szCs w:val="24"/>
+          <w:lang w:eastAsia="es-CL"/>
+        </w:rPr>
+      </w:pPr>
+      <w:r>
+        <w:rPr>
+          <w:rFonts w:asciiTheme="majorHAnsi" w:eastAsia="Times New Roman" w:hAnsiTheme="majorHAnsi" w:cstheme="majorHAnsi"/>
+          <w:sz w:val="24"/>
+          <w:szCs w:val="24"/>
+          <w:lang w:eastAsia="es-CL"/>
+        </w:rPr>
+        <w:t xml:space="preserve">Subestimé la complejidad del responsive </w:t>
+      </w:r>
+      <w:proofErr w:type="spellStart"/>
+      <w:r>
+        <w:rPr>
+          <w:rFonts w:asciiTheme="majorHAnsi" w:eastAsia="Times New Roman" w:hAnsiTheme="majorHAnsi" w:cstheme="majorHAnsi"/>
+          <w:sz w:val="24"/>
+          <w:szCs w:val="24"/>
+          <w:lang w:eastAsia="es-CL"/>
+        </w:rPr>
+        <w:t>design</w:t>
+      </w:r>
+      <w:proofErr w:type="spellEnd"/>
+    </w:p>
+    <w:p>
+      <w:pPr>
+        <w:numPr>
+          <w:ilvl w:val="0"/>
+          <w:numId w:val="9"/>
+        </w:numPr>
+        <w:spacing w:before="100" w:beforeAutospacing="1" w:after="100" w:afterAutospacing="1" w:line="240" w:lineRule="auto"/>
+        <w:rPr>
+          <w:rFonts w:asciiTheme="majorHAnsi" w:eastAsia="Times New Roman" w:hAnsiTheme="majorHAnsi" w:cstheme="majorHAnsi"/>
+          <w:sz w:val="24"/>
+          <w:szCs w:val="24"/>
+          <w:lang w:eastAsia="es-CL"/>
+        </w:rPr>
+      </w:pPr>
+      <w:r>
+        <w:rPr>
+          <w:rFonts w:asciiTheme="majorHAnsi" w:eastAsia="Times New Roman" w:hAnsiTheme="majorHAnsi" w:cstheme="majorHAnsi"/>
+          <w:sz w:val="24"/>
+          <w:szCs w:val="24"/>
+          <w:lang w:eastAsia="es-CL"/>
+        </w:rPr>
+        <w:t xml:space="preserve">No versioné mi código adecuadamente al principio (luego </w:t>
+      </w:r>
+      <w:r>
+        <w:rPr>
+          <w:rFonts w:asciiTheme="majorHAnsi" w:eastAsia="Times New Roman" w:hAnsiTheme="majorHAnsi" w:cstheme="majorHAnsi"/>
+          <w:sz w:val="24"/>
+          <w:szCs w:val="24"/>
+          <w:lang w:eastAsia="es-CL"/>
+        </w:rPr>
+        <w:t>fui integrando</w:t>
+      </w:r>
+      <w:r>
+        <w:rPr>
+          <w:rFonts w:asciiTheme="majorHAnsi" w:eastAsia="Times New Roman" w:hAnsiTheme="majorHAnsi" w:cstheme="majorHAnsi"/>
+          <w:sz w:val="24"/>
+          <w:szCs w:val="24"/>
+          <w:lang w:eastAsia="es-CL"/>
+        </w:rPr>
+        <w:t xml:space="preserve"> Git mejor)</w:t>
+      </w:r>
+    </w:p>
+    <w:p>
+      <w:pPr>
+        <w:spacing w:before="100" w:beforeAutospacing="1" w:after="100" w:afterAutospacing="1" w:line="240" w:lineRule="auto"/>
+        <w:rPr>
+          <w:rFonts w:asciiTheme="majorHAnsi" w:eastAsia="Times New Roman" w:hAnsiTheme="majorHAnsi" w:cstheme="majorHAnsi"/>
+          <w:sz w:val="24"/>
+          <w:szCs w:val="24"/>
+          <w:lang w:eastAsia="es-CL"/>
+        </w:rPr>
+      </w:pPr>
+      <w:r>
+        <w:rPr>
+          <w:rFonts w:asciiTheme="majorHAnsi" w:eastAsia="Times New Roman" w:hAnsiTheme="majorHAnsi" w:cstheme="majorHAnsi"/>
+          <w:sz w:val="24"/>
+          <w:szCs w:val="24"/>
+          <w:lang w:eastAsia="es-CL"/>
+        </w:rPr>
+        <w:t>Creo que esto sería fundamental en caso de querer hacer un proyecto parecido a futuro, son como mis conclusiones más grandes:</w:t>
+      </w:r>
+    </w:p>
+    <w:p>
+      <w:pPr>
+        <w:numPr>
+          <w:ilvl w:val="0"/>
+          <w:numId w:val="10"/>
+        </w:numPr>
+        <w:spacing w:before="100" w:beforeAutospacing="1" w:after="100" w:afterAutospacing="1" w:line="240" w:lineRule="auto"/>
+        <w:rPr>
+          <w:rFonts w:asciiTheme="majorHAnsi" w:eastAsia="Times New Roman" w:hAnsiTheme="majorHAnsi" w:cstheme="majorHAnsi"/>
+          <w:sz w:val="24"/>
+          <w:szCs w:val="24"/>
+          <w:lang w:eastAsia="es-CL"/>
+        </w:rPr>
+      </w:pPr>
+      <w:r>
+        <w:rPr>
+          <w:rFonts w:asciiTheme="majorHAnsi" w:eastAsia="Times New Roman" w:hAnsiTheme="majorHAnsi" w:cstheme="majorHAnsi"/>
+          <w:sz w:val="24"/>
+          <w:szCs w:val="24"/>
+          <w:lang w:eastAsia="es-CL"/>
+        </w:rPr>
+        <w:t>Planificar antes de codear</w:t>
+      </w:r>
+      <w:r>
+        <w:rPr>
+          <w:rFonts w:asciiTheme="majorHAnsi" w:eastAsia="Times New Roman" w:hAnsiTheme="majorHAnsi" w:cstheme="majorHAnsi"/>
+          <w:sz w:val="24"/>
+          <w:szCs w:val="24"/>
+          <w:lang w:eastAsia="es-CL"/>
+        </w:rPr>
+        <w:t>.</w:t>
+      </w:r>
+    </w:p>
+    <w:p>
+      <w:pPr>
+        <w:numPr>
+          <w:ilvl w:val="0"/>
+          <w:numId w:val="10"/>
+        </w:numPr>
+        <w:spacing w:before="100" w:beforeAutospacing="1" w:after="100" w:afterAutospacing="1" w:line="240" w:lineRule="auto"/>
+        <w:rPr>
+          <w:rFonts w:asciiTheme="majorHAnsi" w:eastAsia="Times New Roman" w:hAnsiTheme="majorHAnsi" w:cstheme="majorHAnsi"/>
+          <w:sz w:val="24"/>
+          <w:szCs w:val="24"/>
+          <w:lang w:eastAsia="es-CL"/>
+        </w:rPr>
+      </w:pPr>
+      <w:r>
+        <w:rPr>
+          <w:rFonts w:asciiTheme="majorHAnsi" w:eastAsia="Times New Roman" w:hAnsiTheme="majorHAnsi" w:cstheme="majorHAnsi"/>
+          <w:sz w:val="24"/>
+          <w:szCs w:val="24"/>
+          <w:lang w:eastAsia="es-CL"/>
+        </w:rPr>
+        <w:t>Testear constantemente: No esper</w:t>
+      </w:r>
+      <w:r>
+        <w:rPr>
+          <w:rFonts w:asciiTheme="majorHAnsi" w:eastAsia="Times New Roman" w:hAnsiTheme="majorHAnsi" w:cstheme="majorHAnsi"/>
+          <w:sz w:val="24"/>
+          <w:szCs w:val="24"/>
+          <w:lang w:eastAsia="es-CL"/>
+        </w:rPr>
+        <w:t>ar</w:t>
+      </w:r>
+      <w:r>
+        <w:rPr>
+          <w:rFonts w:asciiTheme="majorHAnsi" w:eastAsia="Times New Roman" w:hAnsiTheme="majorHAnsi" w:cstheme="majorHAnsi"/>
+          <w:sz w:val="24"/>
+          <w:szCs w:val="24"/>
+          <w:lang w:eastAsia="es-CL"/>
+        </w:rPr>
+        <w:t xml:space="preserve"> a terminar todo para ver si funciona</w:t>
+      </w:r>
+    </w:p>
+    <w:p>
+      <w:pPr>
+        <w:numPr>
+          <w:ilvl w:val="0"/>
+          <w:numId w:val="10"/>
+        </w:numPr>
+        <w:spacing w:before="100" w:beforeAutospacing="1" w:after="100" w:afterAutospacing="1" w:line="240" w:lineRule="auto"/>
+        <w:rPr>
+          <w:rFonts w:asciiTheme="majorHAnsi" w:eastAsia="Times New Roman" w:hAnsiTheme="majorHAnsi" w:cstheme="majorHAnsi"/>
+          <w:sz w:val="24"/>
+          <w:szCs w:val="24"/>
+          <w:lang w:eastAsia="es-CL"/>
+        </w:rPr>
+      </w:pPr>
+      <w:r>
+        <w:rPr>
+          <w:rFonts w:asciiTheme="majorHAnsi" w:eastAsia="Times New Roman" w:hAnsiTheme="majorHAnsi" w:cstheme="majorHAnsi"/>
+          <w:sz w:val="24"/>
+          <w:szCs w:val="24"/>
+          <w:lang w:eastAsia="es-CL"/>
+        </w:rPr>
+        <w:t>La performance importa mucho, si el</w:t>
+      </w:r>
+      <w:r>
+        <w:rPr>
+          <w:rFonts w:asciiTheme="majorHAnsi" w:eastAsia="Times New Roman" w:hAnsiTheme="majorHAnsi" w:cstheme="majorHAnsi"/>
+          <w:sz w:val="24"/>
+          <w:szCs w:val="24"/>
+          <w:lang w:eastAsia="es-CL"/>
+        </w:rPr>
+        <w:t xml:space="preserve"> código </w:t>
+      </w:r>
+      <w:r>
+        <w:rPr>
+          <w:rFonts w:asciiTheme="majorHAnsi" w:eastAsia="Times New Roman" w:hAnsiTheme="majorHAnsi" w:cstheme="majorHAnsi"/>
+          <w:sz w:val="24"/>
+          <w:szCs w:val="24"/>
+          <w:lang w:eastAsia="es-CL"/>
+        </w:rPr>
+        <w:t xml:space="preserve">es </w:t>
+      </w:r>
+      <w:proofErr w:type="gramStart"/>
+      <w:r>
+        <w:rPr>
+          <w:rFonts w:asciiTheme="majorHAnsi" w:eastAsia="Times New Roman" w:hAnsiTheme="majorHAnsi" w:cstheme="majorHAnsi"/>
+          <w:sz w:val="24"/>
+          <w:szCs w:val="24"/>
+          <w:lang w:eastAsia="es-CL"/>
+        </w:rPr>
+        <w:t>bonito</w:t>
+      </w:r>
+      <w:proofErr w:type="gramEnd"/>
+      <w:r>
+        <w:rPr>
+          <w:rFonts w:asciiTheme="majorHAnsi" w:eastAsia="Times New Roman" w:hAnsiTheme="majorHAnsi" w:cstheme="majorHAnsi"/>
+          <w:sz w:val="24"/>
+          <w:szCs w:val="24"/>
+          <w:lang w:eastAsia="es-CL"/>
+        </w:rPr>
+        <w:t xml:space="preserve"> </w:t>
+      </w:r>
+      <w:r>
+        <w:rPr>
+          <w:rFonts w:asciiTheme="majorHAnsi" w:eastAsia="Times New Roman" w:hAnsiTheme="majorHAnsi" w:cstheme="majorHAnsi"/>
+          <w:sz w:val="24"/>
+          <w:szCs w:val="24"/>
+          <w:lang w:eastAsia="es-CL"/>
+        </w:rPr>
+        <w:t>pero</w:t>
+      </w:r>
+      <w:r>
+        <w:rPr>
+          <w:rFonts w:asciiTheme="majorHAnsi" w:eastAsia="Times New Roman" w:hAnsiTheme="majorHAnsi" w:cstheme="majorHAnsi"/>
+          <w:sz w:val="24"/>
+          <w:szCs w:val="24"/>
+          <w:lang w:eastAsia="es-CL"/>
+        </w:rPr>
+        <w:t xml:space="preserve"> es lento</w:t>
+      </w:r>
+      <w:r>
+        <w:rPr>
+          <w:rFonts w:asciiTheme="majorHAnsi" w:eastAsia="Times New Roman" w:hAnsiTheme="majorHAnsi" w:cstheme="majorHAnsi"/>
+          <w:sz w:val="24"/>
+          <w:szCs w:val="24"/>
+          <w:lang w:eastAsia="es-CL"/>
+        </w:rPr>
+        <w:t>,</w:t>
+      </w:r>
+      <w:r>
+        <w:rPr>
+          <w:rFonts w:asciiTheme="majorHAnsi" w:eastAsia="Times New Roman" w:hAnsiTheme="majorHAnsi" w:cstheme="majorHAnsi"/>
+          <w:sz w:val="24"/>
+          <w:szCs w:val="24"/>
+          <w:lang w:eastAsia="es-CL"/>
+        </w:rPr>
+        <w:t xml:space="preserve"> es mal código</w:t>
+      </w:r>
+    </w:p>
+    <w:p>
+      <w:pPr>
+        <w:numPr>
+          <w:ilvl w:val="0"/>
+          <w:numId w:val="10"/>
+        </w:numPr>
+        <w:spacing w:before="100" w:beforeAutospacing="1" w:after="100" w:afterAutospacing="1" w:line="240" w:lineRule="auto"/>
+        <w:rPr>
+          <w:rFonts w:asciiTheme="majorHAnsi" w:eastAsia="Times New Roman" w:hAnsiTheme="majorHAnsi" w:cstheme="majorHAnsi"/>
+          <w:sz w:val="24"/>
+          <w:szCs w:val="24"/>
+          <w:lang w:eastAsia="es-CL"/>
+        </w:rPr>
+      </w:pPr>
+      <w:r>
+        <w:rPr>
+          <w:rFonts w:asciiTheme="majorHAnsi" w:eastAsia="Times New Roman" w:hAnsiTheme="majorHAnsi" w:cstheme="majorHAnsi"/>
+          <w:sz w:val="24"/>
+          <w:szCs w:val="24"/>
+          <w:lang w:eastAsia="es-CL"/>
+        </w:rPr>
+        <w:t xml:space="preserve">Mejorar mis </w:t>
+      </w:r>
+      <w:proofErr w:type="spellStart"/>
+      <w:r>
+        <w:rPr>
+          <w:rFonts w:asciiTheme="majorHAnsi" w:eastAsia="Times New Roman" w:hAnsiTheme="majorHAnsi" w:cstheme="majorHAnsi"/>
+          <w:sz w:val="24"/>
+          <w:szCs w:val="24"/>
+          <w:lang w:eastAsia="es-CL"/>
+        </w:rPr>
+        <w:t>commits</w:t>
+      </w:r>
+      <w:proofErr w:type="spellEnd"/>
+      <w:r>
+        <w:rPr>
+          <w:rFonts w:asciiTheme="majorHAnsi" w:eastAsia="Times New Roman" w:hAnsiTheme="majorHAnsi" w:cstheme="majorHAnsi"/>
+          <w:sz w:val="24"/>
+          <w:szCs w:val="24"/>
+          <w:lang w:eastAsia="es-CL"/>
+        </w:rPr>
+        <w:t xml:space="preserve"> y documentación para poder trabajar </w:t>
+      </w:r>
+      <w:proofErr w:type="spellStart"/>
+      <w:r>
+        <w:rPr>
+          <w:rFonts w:asciiTheme="majorHAnsi" w:eastAsia="Times New Roman" w:hAnsiTheme="majorHAnsi" w:cstheme="majorHAnsi"/>
+          <w:sz w:val="24"/>
+          <w:szCs w:val="24"/>
+          <w:lang w:eastAsia="es-CL"/>
+        </w:rPr>
+        <w:t>mas</w:t>
+      </w:r>
+      <w:proofErr w:type="spellEnd"/>
+      <w:r>
+        <w:rPr>
+          <w:rFonts w:asciiTheme="majorHAnsi" w:eastAsia="Times New Roman" w:hAnsiTheme="majorHAnsi" w:cstheme="majorHAnsi"/>
+          <w:sz w:val="24"/>
+          <w:szCs w:val="24"/>
+          <w:lang w:eastAsia="es-CL"/>
+        </w:rPr>
+        <w:t xml:space="preserve"> eficazmente.</w:t>
+      </w:r>
+    </w:p>
+    <w:p>
+      <w:pPr>
+        <w:spacing w:before="100" w:beforeAutospacing="1" w:after="100" w:afterAutospacing="1" w:line="240" w:lineRule="auto"/>
+        <w:rPr>
+          <w:rFonts w:asciiTheme="majorHAnsi" w:eastAsia="Times New Roman" w:hAnsiTheme="majorHAnsi" w:cstheme="majorHAnsi"/>
+          <w:sz w:val="24"/>
+          <w:szCs w:val="24"/>
+          <w:lang w:eastAsia="es-CL"/>
+        </w:rPr>
+      </w:pPr>
+      <w:r>
+        <w:rPr>
+          <w:rFonts w:asciiTheme="majorHAnsi" w:eastAsia="Times New Roman" w:hAnsiTheme="majorHAnsi" w:cstheme="majorHAnsi"/>
+          <w:sz w:val="24"/>
+          <w:szCs w:val="24"/>
+          <w:lang w:eastAsia="es-CL"/>
+        </w:rPr>
+        <w:t xml:space="preserve">Si volviera a empezar </w:t>
+      </w:r>
+      <w:r>
+        <w:rPr>
+          <w:rFonts w:asciiTheme="majorHAnsi" w:eastAsia="Times New Roman" w:hAnsiTheme="majorHAnsi" w:cstheme="majorHAnsi"/>
+          <w:sz w:val="24"/>
+          <w:szCs w:val="24"/>
+          <w:lang w:eastAsia="es-CL"/>
+        </w:rPr>
+        <w:t>h</w:t>
+      </w:r>
+      <w:r>
+        <w:rPr>
+          <w:rFonts w:asciiTheme="majorHAnsi" w:eastAsia="Times New Roman" w:hAnsiTheme="majorHAnsi" w:cstheme="majorHAnsi"/>
+          <w:sz w:val="24"/>
+          <w:szCs w:val="24"/>
+          <w:lang w:eastAsia="es-CL"/>
+        </w:rPr>
+        <w:t xml:space="preserve">ubiera diseñado completamente el </w:t>
+      </w:r>
+      <w:proofErr w:type="spellStart"/>
+      <w:r>
+        <w:rPr>
+          <w:rFonts w:asciiTheme="majorHAnsi" w:eastAsia="Times New Roman" w:hAnsiTheme="majorHAnsi" w:cstheme="majorHAnsi"/>
+          <w:sz w:val="24"/>
+          <w:szCs w:val="24"/>
+          <w:lang w:eastAsia="es-CL"/>
+        </w:rPr>
+        <w:t>layout</w:t>
+      </w:r>
+      <w:proofErr w:type="spellEnd"/>
+      <w:r>
+        <w:rPr>
+          <w:rFonts w:asciiTheme="majorHAnsi" w:eastAsia="Times New Roman" w:hAnsiTheme="majorHAnsi" w:cstheme="majorHAnsi"/>
+          <w:sz w:val="24"/>
+          <w:szCs w:val="24"/>
+          <w:lang w:eastAsia="es-CL"/>
+        </w:rPr>
+        <w:t xml:space="preserve"> antes de tocar código</w:t>
+      </w:r>
+      <w:r>
+        <w:rPr>
+          <w:rFonts w:asciiTheme="majorHAnsi" w:eastAsia="Times New Roman" w:hAnsiTheme="majorHAnsi" w:cstheme="majorHAnsi"/>
+          <w:sz w:val="24"/>
+          <w:szCs w:val="24"/>
+          <w:lang w:eastAsia="es-CL"/>
+        </w:rPr>
+        <w:t xml:space="preserve">, empezar </w:t>
+      </w:r>
+      <w:r>
+        <w:rPr>
+          <w:rFonts w:asciiTheme="majorHAnsi" w:eastAsia="Times New Roman" w:hAnsiTheme="majorHAnsi" w:cstheme="majorHAnsi"/>
+          <w:sz w:val="24"/>
+          <w:szCs w:val="24"/>
+          <w:lang w:eastAsia="es-CL"/>
+        </w:rPr>
+        <w:t xml:space="preserve">por </w:t>
+      </w:r>
+      <w:proofErr w:type="spellStart"/>
+      <w:r>
+        <w:rPr>
+          <w:rFonts w:asciiTheme="majorHAnsi" w:eastAsia="Times New Roman" w:hAnsiTheme="majorHAnsi" w:cstheme="majorHAnsi"/>
+          <w:sz w:val="24"/>
+          <w:szCs w:val="24"/>
+          <w:lang w:eastAsia="es-CL"/>
+        </w:rPr>
+        <w:t>mobile</w:t>
+      </w:r>
+      <w:proofErr w:type="spellEnd"/>
+      <w:r>
+        <w:rPr>
+          <w:rFonts w:asciiTheme="majorHAnsi" w:eastAsia="Times New Roman" w:hAnsiTheme="majorHAnsi" w:cstheme="majorHAnsi"/>
+          <w:sz w:val="24"/>
+          <w:szCs w:val="24"/>
+          <w:lang w:eastAsia="es-CL"/>
+        </w:rPr>
+        <w:t xml:space="preserve"> y escalar a desktop, no al revés</w:t>
+      </w:r>
+      <w:r>
+        <w:rPr>
+          <w:rFonts w:asciiTheme="majorHAnsi" w:eastAsia="Times New Roman" w:hAnsiTheme="majorHAnsi" w:cstheme="majorHAnsi"/>
+          <w:sz w:val="24"/>
+          <w:szCs w:val="24"/>
+          <w:lang w:eastAsia="es-CL"/>
+        </w:rPr>
+        <w:t>,</w:t>
+      </w:r>
+      <w:r>
+        <w:rPr>
+          <w:rFonts w:asciiTheme="majorHAnsi" w:eastAsia="Times New Roman" w:hAnsiTheme="majorHAnsi" w:cstheme="majorHAnsi"/>
+          <w:sz w:val="24"/>
+          <w:szCs w:val="24"/>
+          <w:lang w:eastAsia="es-CL"/>
+        </w:rPr>
+        <w:t xml:space="preserve"> Git desde el primer </w:t>
+      </w:r>
+      <w:proofErr w:type="spellStart"/>
+      <w:r>
+        <w:rPr>
+          <w:rFonts w:asciiTheme="majorHAnsi" w:eastAsia="Times New Roman" w:hAnsiTheme="majorHAnsi" w:cstheme="majorHAnsi"/>
+          <w:sz w:val="24"/>
+          <w:szCs w:val="24"/>
+          <w:lang w:eastAsia="es-CL"/>
+        </w:rPr>
+        <w:t>commit</w:t>
+      </w:r>
+      <w:proofErr w:type="spellEnd"/>
+      <w:r>
+        <w:rPr>
+          <w:rFonts w:asciiTheme="majorHAnsi" w:eastAsia="Times New Roman" w:hAnsiTheme="majorHAnsi" w:cstheme="majorHAnsi"/>
+          <w:sz w:val="24"/>
+          <w:szCs w:val="24"/>
+          <w:lang w:eastAsia="es-CL"/>
+        </w:rPr>
+        <w:t>, no después de tener 500 líneas</w:t>
+      </w:r>
+      <w:r>
+        <w:rPr>
+          <w:rFonts w:asciiTheme="majorHAnsi" w:eastAsia="Times New Roman" w:hAnsiTheme="majorHAnsi" w:cstheme="majorHAnsi"/>
+          <w:sz w:val="24"/>
+          <w:szCs w:val="24"/>
+          <w:lang w:eastAsia="es-CL"/>
+        </w:rPr>
+        <w:t>, r</w:t>
+      </w:r>
+      <w:r>
+        <w:rPr>
+          <w:rFonts w:asciiTheme="majorHAnsi" w:eastAsia="Times New Roman" w:hAnsiTheme="majorHAnsi" w:cstheme="majorHAnsi"/>
+          <w:sz w:val="24"/>
+          <w:szCs w:val="24"/>
+          <w:lang w:eastAsia="es-CL"/>
+        </w:rPr>
+        <w:t>evisar en diferentes navegadores desde el principio</w:t>
+      </w:r>
+      <w:r>
+        <w:rPr>
+          <w:rFonts w:asciiTheme="majorHAnsi" w:eastAsia="Times New Roman" w:hAnsiTheme="majorHAnsi" w:cstheme="majorHAnsi"/>
+          <w:sz w:val="24"/>
+          <w:szCs w:val="24"/>
+          <w:lang w:eastAsia="es-CL"/>
+        </w:rPr>
+        <w:t xml:space="preserve">, </w:t>
+      </w:r>
+      <w:proofErr w:type="spellStart"/>
+      <w:r>
+        <w:rPr>
+          <w:rFonts w:asciiTheme="majorHAnsi" w:eastAsia="Times New Roman" w:hAnsiTheme="majorHAnsi" w:cstheme="majorHAnsi"/>
+          <w:sz w:val="24"/>
+          <w:szCs w:val="24"/>
+          <w:lang w:eastAsia="es-CL"/>
+        </w:rPr>
+        <w:t>etc</w:t>
+      </w:r>
+      <w:proofErr w:type="spellEnd"/>
+      <w:r>
+        <w:rPr>
+          <w:rFonts w:asciiTheme="majorHAnsi" w:eastAsia="Times New Roman" w:hAnsiTheme="majorHAnsi" w:cstheme="majorHAnsi"/>
+          <w:sz w:val="24"/>
+          <w:szCs w:val="24"/>
+          <w:lang w:eastAsia="es-CL"/>
+        </w:rPr>
+        <w:t>…</w:t>
+      </w:r>
+    </w:p>
+    <w:p>
+      <w:pPr>
+        <w:spacing w:before="100" w:beforeAutospacing="1" w:after="100" w:afterAutospacing="1" w:line="240" w:lineRule="auto"/>
+        <w:rPr>
+          <w:rFonts w:asciiTheme="majorHAnsi" w:eastAsia="Times New Roman" w:hAnsiTheme="majorHAnsi" w:cstheme="majorHAnsi"/>
+          <w:sz w:val="24"/>
+          <w:szCs w:val="24"/>
+          <w:lang w:eastAsia="es-CL"/>
+        </w:rPr>
+      </w:pPr>
+      <w:r>
+        <w:rPr>
+          <w:rFonts w:asciiTheme="majorHAnsi" w:eastAsia="Times New Roman" w:hAnsiTheme="majorHAnsi" w:cstheme="majorHAnsi"/>
+          <w:sz w:val="24"/>
+          <w:szCs w:val="24"/>
+          <w:lang w:eastAsia="es-CL"/>
+        </w:rPr>
+        <w:t xml:space="preserve">Hay habilidades que </w:t>
+      </w:r>
+      <w:r>
+        <w:rPr>
+          <w:rFonts w:asciiTheme="majorHAnsi" w:eastAsia="Times New Roman" w:hAnsiTheme="majorHAnsi" w:cstheme="majorHAnsi"/>
+          <w:sz w:val="24"/>
+          <w:szCs w:val="24"/>
+          <w:lang w:eastAsia="es-CL"/>
+        </w:rPr>
+        <w:t>quiero seguir desarrollando</w:t>
+      </w:r>
+      <w:r>
+        <w:rPr>
+          <w:rFonts w:asciiTheme="majorHAnsi" w:eastAsia="Times New Roman" w:hAnsiTheme="majorHAnsi" w:cstheme="majorHAnsi"/>
+          <w:sz w:val="24"/>
+          <w:szCs w:val="24"/>
+          <w:lang w:eastAsia="es-CL"/>
+        </w:rPr>
+        <w:t xml:space="preserve"> para este portafolio como aprender</w:t>
+      </w:r>
+      <w:r>
+        <w:rPr>
+          <w:rFonts w:asciiTheme="majorHAnsi" w:eastAsia="Times New Roman" w:hAnsiTheme="majorHAnsi" w:cstheme="majorHAnsi"/>
+          <w:sz w:val="24"/>
+          <w:szCs w:val="24"/>
+          <w:lang w:eastAsia="es-CL"/>
+        </w:rPr>
+        <w:t xml:space="preserve"> </w:t>
+      </w:r>
+      <w:proofErr w:type="spellStart"/>
+      <w:r>
+        <w:rPr>
+          <w:rFonts w:asciiTheme="majorHAnsi" w:eastAsia="Times New Roman" w:hAnsiTheme="majorHAnsi" w:cstheme="majorHAnsi"/>
+          <w:sz w:val="24"/>
+          <w:szCs w:val="24"/>
+          <w:lang w:eastAsia="es-CL"/>
+        </w:rPr>
+        <w:t>React</w:t>
+      </w:r>
+      <w:proofErr w:type="spellEnd"/>
+      <w:r>
+        <w:rPr>
+          <w:rFonts w:asciiTheme="majorHAnsi" w:eastAsia="Times New Roman" w:hAnsiTheme="majorHAnsi" w:cstheme="majorHAnsi"/>
+          <w:sz w:val="24"/>
+          <w:szCs w:val="24"/>
+          <w:lang w:eastAsia="es-CL"/>
+        </w:rPr>
+        <w:t xml:space="preserve"> para hacer el sitio más interactivo</w:t>
+      </w:r>
+      <w:r>
+        <w:rPr>
+          <w:rFonts w:asciiTheme="majorHAnsi" w:eastAsia="Times New Roman" w:hAnsiTheme="majorHAnsi" w:cstheme="majorHAnsi"/>
+          <w:sz w:val="24"/>
+          <w:szCs w:val="24"/>
+          <w:lang w:eastAsia="es-CL"/>
+        </w:rPr>
+        <w:t>, hacer el formulario de contacto real, animaciones, etc.</w:t>
       </w:r>
     </w:p>
     <w:p>
@@ -663,6 +1977,155 @@
 <file path=word/numbering.xml><?xml version="1.0" encoding="utf-8"?>
 <w:numbering xmlns:wpc="http://schemas.microsoft.com/office/word/2010/wordprocessingCanvas" xmlns:cx="http://schemas.microsoft.com/office/drawing/2014/chartex" xmlns:cx1="http://schemas.microsoft.com/office/drawing/2015/9/8/chartex" xmlns:cx2="http://schemas.microsoft.com/office/drawing/2015/10/21/chartex" xmlns:cx3="http://schemas.microsoft.com/office/drawing/2016/5/9/chartex" xmlns:cx4="http://schemas.microsoft.com/office/drawing/2016/5/10/chartex" xmlns:cx5="http://schemas.microsoft.com/office/drawing/2016/5/11/chartex" xmlns:cx6="http://schemas.microsoft.com/office/drawing/2016/5/12/chartex" xmlns:cx7="http://schemas.microsoft.com/office/drawing/2016/5/13/chartex" xmlns:cx8="http://schemas.microsoft.com/office/drawing/2016/5/14/chartex" xmlns:mc="http://schemas.openxmlformats.org/markup-compatibility/2006" xmlns:aink="http://schemas.microsoft.com/office/drawing/2016/ink" xmlns:am3d="http://schemas.microsoft.com/office/drawing/2017/model3d" xmlns:o="urn:schemas-microsoft-com:office:office" xmlns:r="http://schemas.openxmlformats.org/officeDocument/2006/relationships" xmlns:m="http://schemas.openxmlformats.org/officeDocument/2006/math" xmlns:v="urn:schemas-microsoft-com:vml" xmlns:wp14="http://schemas.microsoft.com/office/word/2010/wordprocessingDrawing" xmlns:wp="http://schemas.openxmlformats.org/drawingml/2006/wordprocessingDrawing" xmlns:w10="urn:schemas-microsoft-com:office:word" xmlns:w="http://schemas.openxmlformats.org/wordprocessingml/2006/main" xmlns:w14="http://schemas.microsoft.com/office/word/2010/wordml" xmlns:w15="http://schemas.microsoft.com/office/word/2012/wordml" xmlns:w16cex="http://schemas.microsoft.com/office/word/2018/wordml/cex" xmlns:w16cid="http://schemas.microsoft.com/office/word/2016/wordml/cid" xmlns:w16="http://schemas.microsoft.com/office/word/2018/wordml" xmlns:w16sdtdh="http://schemas.microsoft.com/office/word/2020/wordml/sdtdatahash" xmlns:w16se="http://schemas.microsoft.com/office/word/2015/wordml/symex" xmlns:wpg="http://schemas.microsoft.com/office/word/2010/wordprocessingGroup" xmlns:wpi="http://schemas.microsoft.com/office/word/2010/wordprocessingInk" xmlns:wne="http://schemas.microsoft.com/office/word/2006/wordml" xmlns:wps="http://schemas.microsoft.com/office/word/2010/wordprocessingShape" mc:Ignorable="w14 w15 w16se w16cid w16 w16cex w16sdtdh wp14">
   <w:abstractNum w:abstractNumId="0" w15:restartNumberingAfterBreak="0">
+    <w:nsid w:val="041F4418"/>
+    <w:multiLevelType w:val="multilevel"/>
+    <w:tmpl w:val="20C46FF4"/>
+    <w:lvl w:ilvl="0">
+      <w:start w:val="1"/>
+      <w:numFmt w:val="bullet"/>
+      <w:lvlText w:val=""/>
+      <w:lvlJc w:val="left"/>
+      <w:pPr>
+        <w:tabs>
+          <w:tab w:val="num" w:pos="720"/>
+        </w:tabs>
+        <w:ind w:left="720" w:hanging="360"/>
+      </w:pPr>
+      <w:rPr>
+        <w:rFonts w:ascii="Symbol" w:hAnsi="Symbol" w:hint="default"/>
+        <w:sz w:val="20"/>
+      </w:rPr>
+    </w:lvl>
+    <w:lvl w:ilvl="1" w:tentative="1">
+      <w:start w:val="1"/>
+      <w:numFmt w:val="bullet"/>
+      <w:lvlText w:val="o"/>
+      <w:lvlJc w:val="left"/>
+      <w:pPr>
+        <w:tabs>
+          <w:tab w:val="num" w:pos="1440"/>
+        </w:tabs>
+        <w:ind w:left="1440" w:hanging="360"/>
+      </w:pPr>
+      <w:rPr>
+        <w:rFonts w:ascii="Courier New" w:hAnsi="Courier New" w:hint="default"/>
+        <w:sz w:val="20"/>
+      </w:rPr>
+    </w:lvl>
+    <w:lvl w:ilvl="2" w:tentative="1">
+      <w:start w:val="1"/>
+      <w:numFmt w:val="bullet"/>
+      <w:lvlText w:val=""/>
+      <w:lvlJc w:val="left"/>
+      <w:pPr>
+        <w:tabs>
+          <w:tab w:val="num" w:pos="2160"/>
+        </w:tabs>
+        <w:ind w:left="2160" w:hanging="360"/>
+      </w:pPr>
+      <w:rPr>
+        <w:rFonts w:ascii="Wingdings" w:hAnsi="Wingdings" w:hint="default"/>
+        <w:sz w:val="20"/>
+      </w:rPr>
+    </w:lvl>
+    <w:lvl w:ilvl="3" w:tentative="1">
+      <w:start w:val="1"/>
+      <w:numFmt w:val="bullet"/>
+      <w:lvlText w:val=""/>
+      <w:lvlJc w:val="left"/>
+      <w:pPr>
+        <w:tabs>
+          <w:tab w:val="num" w:pos="2880"/>
+        </w:tabs>
+        <w:ind w:left="2880" w:hanging="360"/>
+      </w:pPr>
+      <w:rPr>
+        <w:rFonts w:ascii="Wingdings" w:hAnsi="Wingdings" w:hint="default"/>
+        <w:sz w:val="20"/>
+      </w:rPr>
+    </w:lvl>
+    <w:lvl w:ilvl="4" w:tentative="1">
+      <w:start w:val="1"/>
+      <w:numFmt w:val="bullet"/>
+      <w:lvlText w:val=""/>
+      <w:lvlJc w:val="left"/>
+      <w:pPr>
+        <w:tabs>
+          <w:tab w:val="num" w:pos="3600"/>
+        </w:tabs>
+        <w:ind w:left="3600" w:hanging="360"/>
+      </w:pPr>
+      <w:rPr>
+        <w:rFonts w:ascii="Wingdings" w:hAnsi="Wingdings" w:hint="default"/>
+        <w:sz w:val="20"/>
+      </w:rPr>
+    </w:lvl>
+    <w:lvl w:ilvl="5" w:tentative="1">
+      <w:start w:val="1"/>
+      <w:numFmt w:val="bullet"/>
+      <w:lvlText w:val=""/>
+      <w:lvlJc w:val="left"/>
+      <w:pPr>
+        <w:tabs>
+          <w:tab w:val="num" w:pos="4320"/>
+        </w:tabs>
+        <w:ind w:left="4320" w:hanging="360"/>
+      </w:pPr>
+      <w:rPr>
+        <w:rFonts w:ascii="Wingdings" w:hAnsi="Wingdings" w:hint="default"/>
+        <w:sz w:val="20"/>
+      </w:rPr>
+    </w:lvl>
+    <w:lvl w:ilvl="6" w:tentative="1">
+      <w:start w:val="1"/>
+      <w:numFmt w:val="bullet"/>
+      <w:lvlText w:val=""/>
+      <w:lvlJc w:val="left"/>
+      <w:pPr>
+        <w:tabs>
+          <w:tab w:val="num" w:pos="5040"/>
+        </w:tabs>
+        <w:ind w:left="5040" w:hanging="360"/>
+      </w:pPr>
+      <w:rPr>
+        <w:rFonts w:ascii="Wingdings" w:hAnsi="Wingdings" w:hint="default"/>
+        <w:sz w:val="20"/>
+      </w:rPr>
+    </w:lvl>
+    <w:lvl w:ilvl="7" w:tentative="1">
+      <w:start w:val="1"/>
+      <w:numFmt w:val="bullet"/>
+      <w:lvlText w:val=""/>
+      <w:lvlJc w:val="left"/>
+      <w:pPr>
+        <w:tabs>
+          <w:tab w:val="num" w:pos="5760"/>
+        </w:tabs>
+        <w:ind w:left="5760" w:hanging="360"/>
+      </w:pPr>
+      <w:rPr>
+        <w:rFonts w:ascii="Wingdings" w:hAnsi="Wingdings" w:hint="default"/>
+        <w:sz w:val="20"/>
+      </w:rPr>
+    </w:lvl>
+    <w:lvl w:ilvl="8" w:tentative="1">
+      <w:start w:val="1"/>
+      <w:numFmt w:val="bullet"/>
+      <w:lvlText w:val=""/>
+      <w:lvlJc w:val="left"/>
+      <w:pPr>
+        <w:tabs>
+          <w:tab w:val="num" w:pos="6480"/>
+        </w:tabs>
+        <w:ind w:left="6480" w:hanging="360"/>
+      </w:pPr>
+      <w:rPr>
+        <w:rFonts w:ascii="Wingdings" w:hAnsi="Wingdings" w:hint="default"/>
+        <w:sz w:val="20"/>
+      </w:rPr>
+    </w:lvl>
+  </w:abstractNum>
+  <w:abstractNum w:abstractNumId="1" w15:restartNumberingAfterBreak="0">
     <w:nsid w:val="142E6FB6"/>
     <w:multiLevelType w:val="hybridMultilevel"/>
     <w:tmpl w:val="1442A75C"/>
@@ -751,7 +2214,7 @@
       </w:pPr>
     </w:lvl>
   </w:abstractNum>
-  <w:abstractNum w:abstractNumId="1" w15:restartNumberingAfterBreak="0">
+  <w:abstractNum w:abstractNumId="2" w15:restartNumberingAfterBreak="0">
     <w:nsid w:val="155F7F1B"/>
     <w:multiLevelType w:val="multilevel"/>
     <w:tmpl w:val="19B8F570"/>
@@ -900,7 +2363,7 @@
       </w:rPr>
     </w:lvl>
   </w:abstractNum>
-  <w:abstractNum w:abstractNumId="2" w15:restartNumberingAfterBreak="0">
+  <w:abstractNum w:abstractNumId="3" w15:restartNumberingAfterBreak="0">
     <w:nsid w:val="1D6E4AEC"/>
     <w:multiLevelType w:val="multilevel"/>
     <w:tmpl w:val="F47AB358"/>
@@ -1049,7 +2512,156 @@
       </w:rPr>
     </w:lvl>
   </w:abstractNum>
-  <w:abstractNum w:abstractNumId="3" w15:restartNumberingAfterBreak="0">
+  <w:abstractNum w:abstractNumId="4" w15:restartNumberingAfterBreak="0">
+    <w:nsid w:val="297409B4"/>
+    <w:multiLevelType w:val="multilevel"/>
+    <w:tmpl w:val="BABC66FA"/>
+    <w:lvl w:ilvl="0">
+      <w:start w:val="1"/>
+      <w:numFmt w:val="bullet"/>
+      <w:lvlText w:val=""/>
+      <w:lvlJc w:val="left"/>
+      <w:pPr>
+        <w:tabs>
+          <w:tab w:val="num" w:pos="720"/>
+        </w:tabs>
+        <w:ind w:left="720" w:hanging="360"/>
+      </w:pPr>
+      <w:rPr>
+        <w:rFonts w:ascii="Symbol" w:hAnsi="Symbol" w:hint="default"/>
+        <w:sz w:val="20"/>
+      </w:rPr>
+    </w:lvl>
+    <w:lvl w:ilvl="1" w:tentative="1">
+      <w:start w:val="1"/>
+      <w:numFmt w:val="bullet"/>
+      <w:lvlText w:val="o"/>
+      <w:lvlJc w:val="left"/>
+      <w:pPr>
+        <w:tabs>
+          <w:tab w:val="num" w:pos="1440"/>
+        </w:tabs>
+        <w:ind w:left="1440" w:hanging="360"/>
+      </w:pPr>
+      <w:rPr>
+        <w:rFonts w:ascii="Courier New" w:hAnsi="Courier New" w:hint="default"/>
+        <w:sz w:val="20"/>
+      </w:rPr>
+    </w:lvl>
+    <w:lvl w:ilvl="2" w:tentative="1">
+      <w:start w:val="1"/>
+      <w:numFmt w:val="bullet"/>
+      <w:lvlText w:val=""/>
+      <w:lvlJc w:val="left"/>
+      <w:pPr>
+        <w:tabs>
+          <w:tab w:val="num" w:pos="2160"/>
+        </w:tabs>
+        <w:ind w:left="2160" w:hanging="360"/>
+      </w:pPr>
+      <w:rPr>
+        <w:rFonts w:ascii="Wingdings" w:hAnsi="Wingdings" w:hint="default"/>
+        <w:sz w:val="20"/>
+      </w:rPr>
+    </w:lvl>
+    <w:lvl w:ilvl="3" w:tentative="1">
+      <w:start w:val="1"/>
+      <w:numFmt w:val="bullet"/>
+      <w:lvlText w:val=""/>
+      <w:lvlJc w:val="left"/>
+      <w:pPr>
+        <w:tabs>
+          <w:tab w:val="num" w:pos="2880"/>
+        </w:tabs>
+        <w:ind w:left="2880" w:hanging="360"/>
+      </w:pPr>
+      <w:rPr>
+        <w:rFonts w:ascii="Wingdings" w:hAnsi="Wingdings" w:hint="default"/>
+        <w:sz w:val="20"/>
+      </w:rPr>
+    </w:lvl>
+    <w:lvl w:ilvl="4" w:tentative="1">
+      <w:start w:val="1"/>
+      <w:numFmt w:val="bullet"/>
+      <w:lvlText w:val=""/>
+      <w:lvlJc w:val="left"/>
+      <w:pPr>
+        <w:tabs>
+          <w:tab w:val="num" w:pos="3600"/>
+        </w:tabs>
+        <w:ind w:left="3600" w:hanging="360"/>
+      </w:pPr>
+      <w:rPr>
+        <w:rFonts w:ascii="Wingdings" w:hAnsi="Wingdings" w:hint="default"/>
+        <w:sz w:val="20"/>
+      </w:rPr>
+    </w:lvl>
+    <w:lvl w:ilvl="5" w:tentative="1">
+      <w:start w:val="1"/>
+      <w:numFmt w:val="bullet"/>
+      <w:lvlText w:val=""/>
+      <w:lvlJc w:val="left"/>
+      <w:pPr>
+        <w:tabs>
+          <w:tab w:val="num" w:pos="4320"/>
+        </w:tabs>
+        <w:ind w:left="4320" w:hanging="360"/>
+      </w:pPr>
+      <w:rPr>
+        <w:rFonts w:ascii="Wingdings" w:hAnsi="Wingdings" w:hint="default"/>
+        <w:sz w:val="20"/>
+      </w:rPr>
+    </w:lvl>
+    <w:lvl w:ilvl="6" w:tentative="1">
+      <w:start w:val="1"/>
+      <w:numFmt w:val="bullet"/>
+      <w:lvlText w:val=""/>
+      <w:lvlJc w:val="left"/>
+      <w:pPr>
+        <w:tabs>
+          <w:tab w:val="num" w:pos="5040"/>
+        </w:tabs>
+        <w:ind w:left="5040" w:hanging="360"/>
+      </w:pPr>
+      <w:rPr>
+        <w:rFonts w:ascii="Wingdings" w:hAnsi="Wingdings" w:hint="default"/>
+        <w:sz w:val="20"/>
+      </w:rPr>
+    </w:lvl>
+    <w:lvl w:ilvl="7" w:tentative="1">
+      <w:start w:val="1"/>
+      <w:numFmt w:val="bullet"/>
+      <w:lvlText w:val=""/>
+      <w:lvlJc w:val="left"/>
+      <w:pPr>
+        <w:tabs>
+          <w:tab w:val="num" w:pos="5760"/>
+        </w:tabs>
+        <w:ind w:left="5760" w:hanging="360"/>
+      </w:pPr>
+      <w:rPr>
+        <w:rFonts w:ascii="Wingdings" w:hAnsi="Wingdings" w:hint="default"/>
+        <w:sz w:val="20"/>
+      </w:rPr>
+    </w:lvl>
+    <w:lvl w:ilvl="8" w:tentative="1">
+      <w:start w:val="1"/>
+      <w:numFmt w:val="bullet"/>
+      <w:lvlText w:val=""/>
+      <w:lvlJc w:val="left"/>
+      <w:pPr>
+        <w:tabs>
+          <w:tab w:val="num" w:pos="6480"/>
+        </w:tabs>
+        <w:ind w:left="6480" w:hanging="360"/>
+      </w:pPr>
+      <w:rPr>
+        <w:rFonts w:ascii="Wingdings" w:hAnsi="Wingdings" w:hint="default"/>
+        <w:sz w:val="20"/>
+      </w:rPr>
+    </w:lvl>
+  </w:abstractNum>
+  <w:abstractNum w:abstractNumId="5" w15:restartNumberingAfterBreak="0">
     <w:nsid w:val="29D517FB"/>
     <w:multiLevelType w:val="multilevel"/>
     <w:tmpl w:val="5C6CFB56"/>
@@ -1198,7 +2810,567 @@
       </w:rPr>
     </w:lvl>
   </w:abstractNum>
-  <w:abstractNum w:abstractNumId="4" w15:restartNumberingAfterBreak="0">
+  <w:abstractNum w:abstractNumId="6" w15:restartNumberingAfterBreak="0">
+    <w:nsid w:val="2D4207CF"/>
+    <w:multiLevelType w:val="multilevel"/>
+    <w:tmpl w:val="7EDAFA2C"/>
+    <w:lvl w:ilvl="0">
+      <w:start w:val="1"/>
+      <w:numFmt w:val="bullet"/>
+      <w:lvlText w:val=""/>
+      <w:lvlJc w:val="left"/>
+      <w:pPr>
+        <w:tabs>
+          <w:tab w:val="num" w:pos="720"/>
+        </w:tabs>
+        <w:ind w:left="720" w:hanging="360"/>
+      </w:pPr>
+      <w:rPr>
+        <w:rFonts w:ascii="Symbol" w:hAnsi="Symbol" w:hint="default"/>
+        <w:sz w:val="20"/>
+      </w:rPr>
+    </w:lvl>
+    <w:lvl w:ilvl="1" w:tentative="1">
+      <w:start w:val="1"/>
+      <w:numFmt w:val="bullet"/>
+      <w:lvlText w:val="o"/>
+      <w:lvlJc w:val="left"/>
+      <w:pPr>
+        <w:tabs>
+          <w:tab w:val="num" w:pos="1440"/>
+        </w:tabs>
+        <w:ind w:left="1440" w:hanging="360"/>
+      </w:pPr>
+      <w:rPr>
+        <w:rFonts w:ascii="Courier New" w:hAnsi="Courier New" w:hint="default"/>
+        <w:sz w:val="20"/>
+      </w:rPr>
+    </w:lvl>
+    <w:lvl w:ilvl="2" w:tentative="1">
+      <w:start w:val="1"/>
+      <w:numFmt w:val="bullet"/>
+      <w:lvlText w:val=""/>
+      <w:lvlJc w:val="left"/>
+      <w:pPr>
+        <w:tabs>
+          <w:tab w:val="num" w:pos="2160"/>
+        </w:tabs>
+        <w:ind w:left="2160" w:hanging="360"/>
+      </w:pPr>
+      <w:rPr>
+        <w:rFonts w:ascii="Wingdings" w:hAnsi="Wingdings" w:hint="default"/>
+        <w:sz w:val="20"/>
+      </w:rPr>
+    </w:lvl>
+    <w:lvl w:ilvl="3" w:tentative="1">
+      <w:start w:val="1"/>
+      <w:numFmt w:val="bullet"/>
+      <w:lvlText w:val=""/>
+      <w:lvlJc w:val="left"/>
+      <w:pPr>
+        <w:tabs>
+          <w:tab w:val="num" w:pos="2880"/>
+        </w:tabs>
+        <w:ind w:left="2880" w:hanging="360"/>
+      </w:pPr>
+      <w:rPr>
+        <w:rFonts w:ascii="Wingdings" w:hAnsi="Wingdings" w:hint="default"/>
+        <w:sz w:val="20"/>
+      </w:rPr>
+    </w:lvl>
+    <w:lvl w:ilvl="4" w:tentative="1">
+      <w:start w:val="1"/>
+      <w:numFmt w:val="bullet"/>
+      <w:lvlText w:val=""/>
+      <w:lvlJc w:val="left"/>
+      <w:pPr>
+        <w:tabs>
+          <w:tab w:val="num" w:pos="3600"/>
+        </w:tabs>
+        <w:ind w:left="3600" w:hanging="360"/>
+      </w:pPr>
+      <w:rPr>
+        <w:rFonts w:ascii="Wingdings" w:hAnsi="Wingdings" w:hint="default"/>
+        <w:sz w:val="20"/>
+      </w:rPr>
+    </w:lvl>
+    <w:lvl w:ilvl="5" w:tentative="1">
+      <w:start w:val="1"/>
+      <w:numFmt w:val="bullet"/>
+      <w:lvlText w:val=""/>
+      <w:lvlJc w:val="left"/>
+      <w:pPr>
+        <w:tabs>
+          <w:tab w:val="num" w:pos="4320"/>
+        </w:tabs>
+        <w:ind w:left="4320" w:hanging="360"/>
+      </w:pPr>
+      <w:rPr>
+        <w:rFonts w:ascii="Wingdings" w:hAnsi="Wingdings" w:hint="default"/>
+        <w:sz w:val="20"/>
+      </w:rPr>
+    </w:lvl>
+    <w:lvl w:ilvl="6" w:tentative="1">
+      <w:start w:val="1"/>
+      <w:numFmt w:val="bullet"/>
+      <w:lvlText w:val=""/>
+      <w:lvlJc w:val="left"/>
+      <w:pPr>
+        <w:tabs>
+          <w:tab w:val="num" w:pos="5040"/>
+        </w:tabs>
+        <w:ind w:left="5040" w:hanging="360"/>
+      </w:pPr>
+      <w:rPr>
+        <w:rFonts w:ascii="Wingdings" w:hAnsi="Wingdings" w:hint="default"/>
+        <w:sz w:val="20"/>
+      </w:rPr>
+    </w:lvl>
+    <w:lvl w:ilvl="7" w:tentative="1">
+      <w:start w:val="1"/>
+      <w:numFmt w:val="bullet"/>
+      <w:lvlText w:val=""/>
+      <w:lvlJc w:val="left"/>
+      <w:pPr>
+        <w:tabs>
+          <w:tab w:val="num" w:pos="5760"/>
+        </w:tabs>
+        <w:ind w:left="5760" w:hanging="360"/>
+      </w:pPr>
+      <w:rPr>
+        <w:rFonts w:ascii="Wingdings" w:hAnsi="Wingdings" w:hint="default"/>
+        <w:sz w:val="20"/>
+      </w:rPr>
+    </w:lvl>
+    <w:lvl w:ilvl="8" w:tentative="1">
+      <w:start w:val="1"/>
+      <w:numFmt w:val="bullet"/>
+      <w:lvlText w:val=""/>
+      <w:lvlJc w:val="left"/>
+      <w:pPr>
+        <w:tabs>
+          <w:tab w:val="num" w:pos="6480"/>
+        </w:tabs>
+        <w:ind w:left="6480" w:hanging="360"/>
+      </w:pPr>
+      <w:rPr>
+        <w:rFonts w:ascii="Wingdings" w:hAnsi="Wingdings" w:hint="default"/>
+        <w:sz w:val="20"/>
+      </w:rPr>
+    </w:lvl>
+  </w:abstractNum>
+  <w:abstractNum w:abstractNumId="7" w15:restartNumberingAfterBreak="0">
+    <w:nsid w:val="2FEA6AE2"/>
+    <w:multiLevelType w:val="multilevel"/>
+    <w:tmpl w:val="7D688226"/>
+    <w:lvl w:ilvl="0">
+      <w:start w:val="1"/>
+      <w:numFmt w:val="decimal"/>
+      <w:lvlText w:val="%1."/>
+      <w:lvlJc w:val="left"/>
+      <w:pPr>
+        <w:tabs>
+          <w:tab w:val="num" w:pos="720"/>
+        </w:tabs>
+        <w:ind w:left="720" w:hanging="360"/>
+      </w:pPr>
+    </w:lvl>
+    <w:lvl w:ilvl="1" w:tentative="1">
+      <w:start w:val="1"/>
+      <w:numFmt w:val="decimal"/>
+      <w:lvlText w:val="%2."/>
+      <w:lvlJc w:val="left"/>
+      <w:pPr>
+        <w:tabs>
+          <w:tab w:val="num" w:pos="1440"/>
+        </w:tabs>
+        <w:ind w:left="1440" w:hanging="360"/>
+      </w:pPr>
+    </w:lvl>
+    <w:lvl w:ilvl="2" w:tentative="1">
+      <w:start w:val="1"/>
+      <w:numFmt w:val="decimal"/>
+      <w:lvlText w:val="%3."/>
+      <w:lvlJc w:val="left"/>
+      <w:pPr>
+        <w:tabs>
+          <w:tab w:val="num" w:pos="2160"/>
+        </w:tabs>
+        <w:ind w:left="2160" w:hanging="360"/>
+      </w:pPr>
+    </w:lvl>
+    <w:lvl w:ilvl="3" w:tentative="1">
+      <w:start w:val="1"/>
+      <w:numFmt w:val="decimal"/>
+      <w:lvlText w:val="%4."/>
+      <w:lvlJc w:val="left"/>
+      <w:pPr>
+        <w:tabs>
+          <w:tab w:val="num" w:pos="2880"/>
+        </w:tabs>
+        <w:ind w:left="2880" w:hanging="360"/>
+      </w:pPr>
+    </w:lvl>
+    <w:lvl w:ilvl="4" w:tentative="1">
+      <w:start w:val="1"/>
+      <w:numFmt w:val="decimal"/>
+      <w:lvlText w:val="%5."/>
+      <w:lvlJc w:val="left"/>
+      <w:pPr>
+        <w:tabs>
+          <w:tab w:val="num" w:pos="3600"/>
+        </w:tabs>
+        <w:ind w:left="3600" w:hanging="360"/>
+      </w:pPr>
+    </w:lvl>
+    <w:lvl w:ilvl="5" w:tentative="1">
+      <w:start w:val="1"/>
+      <w:numFmt w:val="decimal"/>
+      <w:lvlText w:val="%6."/>
+      <w:lvlJc w:val="left"/>
+      <w:pPr>
+        <w:tabs>
+          <w:tab w:val="num" w:pos="4320"/>
+        </w:tabs>
+        <w:ind w:left="4320" w:hanging="360"/>
+      </w:pPr>
+    </w:lvl>
+    <w:lvl w:ilvl="6" w:tentative="1">
+      <w:start w:val="1"/>
+      <w:numFmt w:val="decimal"/>
+      <w:lvlText w:val="%7."/>
+      <w:lvlJc w:val="left"/>
+      <w:pPr>
+        <w:tabs>
+          <w:tab w:val="num" w:pos="5040"/>
+        </w:tabs>
+        <w:ind w:left="5040" w:hanging="360"/>
+      </w:pPr>
+    </w:lvl>
+    <w:lvl w:ilvl="7" w:tentative="1">
+      <w:start w:val="1"/>
+      <w:numFmt w:val="decimal"/>
+      <w:lvlText w:val="%8."/>
+      <w:lvlJc w:val="left"/>
+      <w:pPr>
+        <w:tabs>
+          <w:tab w:val="num" w:pos="5760"/>
+        </w:tabs>
+        <w:ind w:left="5760" w:hanging="360"/>
+      </w:pPr>
+    </w:lvl>
+    <w:lvl w:ilvl="8" w:tentative="1">
+      <w:start w:val="1"/>
+      <w:numFmt w:val="decimal"/>
+      <w:lvlText w:val="%9."/>
+      <w:lvlJc w:val="left"/>
+      <w:pPr>
+        <w:tabs>
+          <w:tab w:val="num" w:pos="6480"/>
+        </w:tabs>
+        <w:ind w:left="6480" w:hanging="360"/>
+      </w:pPr>
+    </w:lvl>
+  </w:abstractNum>
+  <w:abstractNum w:abstractNumId="8" w15:restartNumberingAfterBreak="0">
+    <w:nsid w:val="42E20C09"/>
+    <w:multiLevelType w:val="multilevel"/>
+    <w:tmpl w:val="E292BA6A"/>
+    <w:lvl w:ilvl="0">
+      <w:start w:val="1"/>
+      <w:numFmt w:val="bullet"/>
+      <w:lvlText w:val=""/>
+      <w:lvlJc w:val="left"/>
+      <w:pPr>
+        <w:tabs>
+          <w:tab w:val="num" w:pos="720"/>
+        </w:tabs>
+        <w:ind w:left="720" w:hanging="360"/>
+      </w:pPr>
+      <w:rPr>
+        <w:rFonts w:ascii="Symbol" w:hAnsi="Symbol" w:hint="default"/>
+        <w:sz w:val="20"/>
+      </w:rPr>
+    </w:lvl>
+    <w:lvl w:ilvl="1" w:tentative="1">
+      <w:start w:val="1"/>
+      <w:numFmt w:val="bullet"/>
+      <w:lvlText w:val="o"/>
+      <w:lvlJc w:val="left"/>
+      <w:pPr>
+        <w:tabs>
+          <w:tab w:val="num" w:pos="1440"/>
+        </w:tabs>
+        <w:ind w:left="1440" w:hanging="360"/>
+      </w:pPr>
+      <w:rPr>
+        <w:rFonts w:ascii="Courier New" w:hAnsi="Courier New" w:hint="default"/>
+        <w:sz w:val="20"/>
+      </w:rPr>
+    </w:lvl>
+    <w:lvl w:ilvl="2" w:tentative="1">
+      <w:start w:val="1"/>
+      <w:numFmt w:val="bullet"/>
+      <w:lvlText w:val=""/>
+      <w:lvlJc w:val="left"/>
+      <w:pPr>
+        <w:tabs>
+          <w:tab w:val="num" w:pos="2160"/>
+        </w:tabs>
+        <w:ind w:left="2160" w:hanging="360"/>
+      </w:pPr>
+      <w:rPr>
+        <w:rFonts w:ascii="Wingdings" w:hAnsi="Wingdings" w:hint="default"/>
+        <w:sz w:val="20"/>
+      </w:rPr>
+    </w:lvl>
+    <w:lvl w:ilvl="3" w:tentative="1">
+      <w:start w:val="1"/>
+      <w:numFmt w:val="bullet"/>
+      <w:lvlText w:val=""/>
+      <w:lvlJc w:val="left"/>
+      <w:pPr>
+        <w:tabs>
+          <w:tab w:val="num" w:pos="2880"/>
+        </w:tabs>
+        <w:ind w:left="2880" w:hanging="360"/>
+      </w:pPr>
+      <w:rPr>
+        <w:rFonts w:ascii="Wingdings" w:hAnsi="Wingdings" w:hint="default"/>
+        <w:sz w:val="20"/>
+      </w:rPr>
+    </w:lvl>
+    <w:lvl w:ilvl="4" w:tentative="1">
+      <w:start w:val="1"/>
+      <w:numFmt w:val="bullet"/>
+      <w:lvlText w:val=""/>
+      <w:lvlJc w:val="left"/>
+      <w:pPr>
+        <w:tabs>
+          <w:tab w:val="num" w:pos="3600"/>
+        </w:tabs>
+        <w:ind w:left="3600" w:hanging="360"/>
+      </w:pPr>
+      <w:rPr>
+        <w:rFonts w:ascii="Wingdings" w:hAnsi="Wingdings" w:hint="default"/>
+        <w:sz w:val="20"/>
+      </w:rPr>
+    </w:lvl>
+    <w:lvl w:ilvl="5" w:tentative="1">
+      <w:start w:val="1"/>
+      <w:numFmt w:val="bullet"/>
+      <w:lvlText w:val=""/>
+      <w:lvlJc w:val="left"/>
+      <w:pPr>
+        <w:tabs>
+          <w:tab w:val="num" w:pos="4320"/>
+        </w:tabs>
+        <w:ind w:left="4320" w:hanging="360"/>
+      </w:pPr>
+      <w:rPr>
+        <w:rFonts w:ascii="Wingdings" w:hAnsi="Wingdings" w:hint="default"/>
+        <w:sz w:val="20"/>
+      </w:rPr>
+    </w:lvl>
+    <w:lvl w:ilvl="6" w:tentative="1">
+      <w:start w:val="1"/>
+      <w:numFmt w:val="bullet"/>
+      <w:lvlText w:val=""/>
+      <w:lvlJc w:val="left"/>
+      <w:pPr>
+        <w:tabs>
+          <w:tab w:val="num" w:pos="5040"/>
+        </w:tabs>
+        <w:ind w:left="5040" w:hanging="360"/>
+      </w:pPr>
+      <w:rPr>
+        <w:rFonts w:ascii="Wingdings" w:hAnsi="Wingdings" w:hint="default"/>
+        <w:sz w:val="20"/>
+      </w:rPr>
+    </w:lvl>
+    <w:lvl w:ilvl="7" w:tentative="1">
+      <w:start w:val="1"/>
+      <w:numFmt w:val="bullet"/>
+      <w:lvlText w:val=""/>
+      <w:lvlJc w:val="left"/>
+      <w:pPr>
+        <w:tabs>
+          <w:tab w:val="num" w:pos="5760"/>
+        </w:tabs>
+        <w:ind w:left="5760" w:hanging="360"/>
+      </w:pPr>
+      <w:rPr>
+        <w:rFonts w:ascii="Wingdings" w:hAnsi="Wingdings" w:hint="default"/>
+        <w:sz w:val="20"/>
+      </w:rPr>
+    </w:lvl>
+    <w:lvl w:ilvl="8" w:tentative="1">
+      <w:start w:val="1"/>
+      <w:numFmt w:val="bullet"/>
+      <w:lvlText w:val=""/>
+      <w:lvlJc w:val="left"/>
+      <w:pPr>
+        <w:tabs>
+          <w:tab w:val="num" w:pos="6480"/>
+        </w:tabs>
+        <w:ind w:left="6480" w:hanging="360"/>
+      </w:pPr>
+      <w:rPr>
+        <w:rFonts w:ascii="Wingdings" w:hAnsi="Wingdings" w:hint="default"/>
+        <w:sz w:val="20"/>
+      </w:rPr>
+    </w:lvl>
+  </w:abstractNum>
+  <w:abstractNum w:abstractNumId="9" w15:restartNumberingAfterBreak="0">
+    <w:nsid w:val="47E96898"/>
+    <w:multiLevelType w:val="multilevel"/>
+    <w:tmpl w:val="A998A078"/>
+    <w:lvl w:ilvl="0">
+      <w:start w:val="1"/>
+      <w:numFmt w:val="bullet"/>
+      <w:lvlText w:val=""/>
+      <w:lvlJc w:val="left"/>
+      <w:pPr>
+        <w:tabs>
+          <w:tab w:val="num" w:pos="720"/>
+        </w:tabs>
+        <w:ind w:left="720" w:hanging="360"/>
+      </w:pPr>
+      <w:rPr>
+        <w:rFonts w:ascii="Symbol" w:hAnsi="Symbol" w:hint="default"/>
+        <w:sz w:val="20"/>
+      </w:rPr>
+    </w:lvl>
+    <w:lvl w:ilvl="1" w:tentative="1">
+      <w:start w:val="1"/>
+      <w:numFmt w:val="bullet"/>
+      <w:lvlText w:val="o"/>
+      <w:lvlJc w:val="left"/>
+      <w:pPr>
+        <w:tabs>
+          <w:tab w:val="num" w:pos="1440"/>
+        </w:tabs>
+        <w:ind w:left="1440" w:hanging="360"/>
+      </w:pPr>
+      <w:rPr>
+        <w:rFonts w:ascii="Courier New" w:hAnsi="Courier New" w:hint="default"/>
+        <w:sz w:val="20"/>
+      </w:rPr>
+    </w:lvl>
+    <w:lvl w:ilvl="2" w:tentative="1">
+      <w:start w:val="1"/>
+      <w:numFmt w:val="bullet"/>
+      <w:lvlText w:val=""/>
+      <w:lvlJc w:val="left"/>
+      <w:pPr>
+        <w:tabs>
+          <w:tab w:val="num" w:pos="2160"/>
+        </w:tabs>
+        <w:ind w:left="2160" w:hanging="360"/>
+      </w:pPr>
+      <w:rPr>
+        <w:rFonts w:ascii="Wingdings" w:hAnsi="Wingdings" w:hint="default"/>
+        <w:sz w:val="20"/>
+      </w:rPr>
+    </w:lvl>
+    <w:lvl w:ilvl="3" w:tentative="1">
+      <w:start w:val="1"/>
+      <w:numFmt w:val="bullet"/>
+      <w:lvlText w:val=""/>
+      <w:lvlJc w:val="left"/>
+      <w:pPr>
+        <w:tabs>
+          <w:tab w:val="num" w:pos="2880"/>
+        </w:tabs>
+        <w:ind w:left="2880" w:hanging="360"/>
+      </w:pPr>
+      <w:rPr>
+        <w:rFonts w:ascii="Wingdings" w:hAnsi="Wingdings" w:hint="default"/>
+        <w:sz w:val="20"/>
+      </w:rPr>
+    </w:lvl>
+    <w:lvl w:ilvl="4" w:tentative="1">
+      <w:start w:val="1"/>
+      <w:numFmt w:val="bullet"/>
+      <w:lvlText w:val=""/>
+      <w:lvlJc w:val="left"/>
+      <w:pPr>
+        <w:tabs>
+          <w:tab w:val="num" w:pos="3600"/>
+        </w:tabs>
+        <w:ind w:left="3600" w:hanging="360"/>
+      </w:pPr>
+      <w:rPr>
+        <w:rFonts w:ascii="Wingdings" w:hAnsi="Wingdings" w:hint="default"/>
+        <w:sz w:val="20"/>
+      </w:rPr>
+    </w:lvl>
+    <w:lvl w:ilvl="5" w:tentative="1">
+      <w:start w:val="1"/>
+      <w:numFmt w:val="bullet"/>
+      <w:lvlText w:val=""/>
+      <w:lvlJc w:val="left"/>
+      <w:pPr>
+        <w:tabs>
+          <w:tab w:val="num" w:pos="4320"/>
+        </w:tabs>
+        <w:ind w:left="4320" w:hanging="360"/>
+      </w:pPr>
+      <w:rPr>
+        <w:rFonts w:ascii="Wingdings" w:hAnsi="Wingdings" w:hint="default"/>
+        <w:sz w:val="20"/>
+      </w:rPr>
+    </w:lvl>
+    <w:lvl w:ilvl="6" w:tentative="1">
+      <w:start w:val="1"/>
+      <w:numFmt w:val="bullet"/>
+      <w:lvlText w:val=""/>
+      <w:lvlJc w:val="left"/>
+      <w:pPr>
+        <w:tabs>
+          <w:tab w:val="num" w:pos="5040"/>
+        </w:tabs>
+        <w:ind w:left="5040" w:hanging="360"/>
+      </w:pPr>
+      <w:rPr>
+        <w:rFonts w:ascii="Wingdings" w:hAnsi="Wingdings" w:hint="default"/>
+        <w:sz w:val="20"/>
+      </w:rPr>
+    </w:lvl>
+    <w:lvl w:ilvl="7" w:tentative="1">
+      <w:start w:val="1"/>
+      <w:numFmt w:val="bullet"/>
+      <w:lvlText w:val=""/>
+      <w:lvlJc w:val="left"/>
+      <w:pPr>
+        <w:tabs>
+          <w:tab w:val="num" w:pos="5760"/>
+        </w:tabs>
+        <w:ind w:left="5760" w:hanging="360"/>
+      </w:pPr>
+      <w:rPr>
+        <w:rFonts w:ascii="Wingdings" w:hAnsi="Wingdings" w:hint="default"/>
+        <w:sz w:val="20"/>
+      </w:rPr>
+    </w:lvl>
+    <w:lvl w:ilvl="8" w:tentative="1">
+      <w:start w:val="1"/>
+      <w:numFmt w:val="bullet"/>
+      <w:lvlText w:val=""/>
+      <w:lvlJc w:val="left"/>
+      <w:pPr>
+        <w:tabs>
+          <w:tab w:val="num" w:pos="6480"/>
+        </w:tabs>
+        <w:ind w:left="6480" w:hanging="360"/>
+      </w:pPr>
+      <w:rPr>
+        <w:rFonts w:ascii="Wingdings" w:hAnsi="Wingdings" w:hint="default"/>
+        <w:sz w:val="20"/>
+      </w:rPr>
+    </w:lvl>
+  </w:abstractNum>
+  <w:abstractNum w:abstractNumId="10" w15:restartNumberingAfterBreak="0">
     <w:nsid w:val="51FB5DD9"/>
     <w:multiLevelType w:val="multilevel"/>
     <w:tmpl w:val="36F263B4"/>
@@ -1347,20 +3519,422 @@
       </w:rPr>
     </w:lvl>
   </w:abstractNum>
+  <w:abstractNum w:abstractNumId="11" w15:restartNumberingAfterBreak="0">
+    <w:nsid w:val="5A997687"/>
+    <w:multiLevelType w:val="multilevel"/>
+    <w:tmpl w:val="EE36399C"/>
+    <w:lvl w:ilvl="0">
+      <w:start w:val="1"/>
+      <w:numFmt w:val="bullet"/>
+      <w:lvlText w:val=""/>
+      <w:lvlJc w:val="left"/>
+      <w:pPr>
+        <w:tabs>
+          <w:tab w:val="num" w:pos="720"/>
+        </w:tabs>
+        <w:ind w:left="720" w:hanging="360"/>
+      </w:pPr>
+      <w:rPr>
+        <w:rFonts w:ascii="Symbol" w:hAnsi="Symbol" w:hint="default"/>
+        <w:sz w:val="20"/>
+      </w:rPr>
+    </w:lvl>
+    <w:lvl w:ilvl="1" w:tentative="1">
+      <w:start w:val="1"/>
+      <w:numFmt w:val="bullet"/>
+      <w:lvlText w:val="o"/>
+      <w:lvlJc w:val="left"/>
+      <w:pPr>
+        <w:tabs>
+          <w:tab w:val="num" w:pos="1440"/>
+        </w:tabs>
+        <w:ind w:left="1440" w:hanging="360"/>
+      </w:pPr>
+      <w:rPr>
+        <w:rFonts w:ascii="Courier New" w:hAnsi="Courier New" w:hint="default"/>
+        <w:sz w:val="20"/>
+      </w:rPr>
+    </w:lvl>
+    <w:lvl w:ilvl="2" w:tentative="1">
+      <w:start w:val="1"/>
+      <w:numFmt w:val="bullet"/>
+      <w:lvlText w:val=""/>
+      <w:lvlJc w:val="left"/>
+      <w:pPr>
+        <w:tabs>
+          <w:tab w:val="num" w:pos="2160"/>
+        </w:tabs>
+        <w:ind w:left="2160" w:hanging="360"/>
+      </w:pPr>
+      <w:rPr>
+        <w:rFonts w:ascii="Wingdings" w:hAnsi="Wingdings" w:hint="default"/>
+        <w:sz w:val="20"/>
+      </w:rPr>
+    </w:lvl>
+    <w:lvl w:ilvl="3" w:tentative="1">
+      <w:start w:val="1"/>
+      <w:numFmt w:val="bullet"/>
+      <w:lvlText w:val=""/>
+      <w:lvlJc w:val="left"/>
+      <w:pPr>
+        <w:tabs>
+          <w:tab w:val="num" w:pos="2880"/>
+        </w:tabs>
+        <w:ind w:left="2880" w:hanging="360"/>
+      </w:pPr>
+      <w:rPr>
+        <w:rFonts w:ascii="Wingdings" w:hAnsi="Wingdings" w:hint="default"/>
+        <w:sz w:val="20"/>
+      </w:rPr>
+    </w:lvl>
+    <w:lvl w:ilvl="4" w:tentative="1">
+      <w:start w:val="1"/>
+      <w:numFmt w:val="bullet"/>
+      <w:lvlText w:val=""/>
+      <w:lvlJc w:val="left"/>
+      <w:pPr>
+        <w:tabs>
+          <w:tab w:val="num" w:pos="3600"/>
+        </w:tabs>
+        <w:ind w:left="3600" w:hanging="360"/>
+      </w:pPr>
+      <w:rPr>
+        <w:rFonts w:ascii="Wingdings" w:hAnsi="Wingdings" w:hint="default"/>
+        <w:sz w:val="20"/>
+      </w:rPr>
+    </w:lvl>
+    <w:lvl w:ilvl="5" w:tentative="1">
+      <w:start w:val="1"/>
+      <w:numFmt w:val="bullet"/>
+      <w:lvlText w:val=""/>
+      <w:lvlJc w:val="left"/>
+      <w:pPr>
+        <w:tabs>
+          <w:tab w:val="num" w:pos="4320"/>
+        </w:tabs>
+        <w:ind w:left="4320" w:hanging="360"/>
+      </w:pPr>
+      <w:rPr>
+        <w:rFonts w:ascii="Wingdings" w:hAnsi="Wingdings" w:hint="default"/>
+        <w:sz w:val="20"/>
+      </w:rPr>
+    </w:lvl>
+    <w:lvl w:ilvl="6" w:tentative="1">
+      <w:start w:val="1"/>
+      <w:numFmt w:val="bullet"/>
+      <w:lvlText w:val=""/>
+      <w:lvlJc w:val="left"/>
+      <w:pPr>
+        <w:tabs>
+          <w:tab w:val="num" w:pos="5040"/>
+        </w:tabs>
+        <w:ind w:left="5040" w:hanging="360"/>
+      </w:pPr>
+      <w:rPr>
+        <w:rFonts w:ascii="Wingdings" w:hAnsi="Wingdings" w:hint="default"/>
+        <w:sz w:val="20"/>
+      </w:rPr>
+    </w:lvl>
+    <w:lvl w:ilvl="7" w:tentative="1">
+      <w:start w:val="1"/>
+      <w:numFmt w:val="bullet"/>
+      <w:lvlText w:val=""/>
+      <w:lvlJc w:val="left"/>
+      <w:pPr>
+        <w:tabs>
+          <w:tab w:val="num" w:pos="5760"/>
+        </w:tabs>
+        <w:ind w:left="5760" w:hanging="360"/>
+      </w:pPr>
+      <w:rPr>
+        <w:rFonts w:ascii="Wingdings" w:hAnsi="Wingdings" w:hint="default"/>
+        <w:sz w:val="20"/>
+      </w:rPr>
+    </w:lvl>
+    <w:lvl w:ilvl="8" w:tentative="1">
+      <w:start w:val="1"/>
+      <w:numFmt w:val="bullet"/>
+      <w:lvlText w:val=""/>
+      <w:lvlJc w:val="left"/>
+      <w:pPr>
+        <w:tabs>
+          <w:tab w:val="num" w:pos="6480"/>
+        </w:tabs>
+        <w:ind w:left="6480" w:hanging="360"/>
+      </w:pPr>
+      <w:rPr>
+        <w:rFonts w:ascii="Wingdings" w:hAnsi="Wingdings" w:hint="default"/>
+        <w:sz w:val="20"/>
+      </w:rPr>
+    </w:lvl>
+  </w:abstractNum>
+  <w:abstractNum w:abstractNumId="12" w15:restartNumberingAfterBreak="0">
+    <w:nsid w:val="71FB7E79"/>
+    <w:multiLevelType w:val="multilevel"/>
+    <w:tmpl w:val="669E128A"/>
+    <w:lvl w:ilvl="0">
+      <w:start w:val="1"/>
+      <w:numFmt w:val="decimal"/>
+      <w:lvlText w:val="%1."/>
+      <w:lvlJc w:val="left"/>
+      <w:pPr>
+        <w:tabs>
+          <w:tab w:val="num" w:pos="720"/>
+        </w:tabs>
+        <w:ind w:left="720" w:hanging="360"/>
+      </w:pPr>
+    </w:lvl>
+    <w:lvl w:ilvl="1" w:tentative="1">
+      <w:start w:val="1"/>
+      <w:numFmt w:val="decimal"/>
+      <w:lvlText w:val="%2."/>
+      <w:lvlJc w:val="left"/>
+      <w:pPr>
+        <w:tabs>
+          <w:tab w:val="num" w:pos="1440"/>
+        </w:tabs>
+        <w:ind w:left="1440" w:hanging="360"/>
+      </w:pPr>
+    </w:lvl>
+    <w:lvl w:ilvl="2" w:tentative="1">
+      <w:start w:val="1"/>
+      <w:numFmt w:val="decimal"/>
+      <w:lvlText w:val="%3."/>
+      <w:lvlJc w:val="left"/>
+      <w:pPr>
+        <w:tabs>
+          <w:tab w:val="num" w:pos="2160"/>
+        </w:tabs>
+        <w:ind w:left="2160" w:hanging="360"/>
+      </w:pPr>
+    </w:lvl>
+    <w:lvl w:ilvl="3" w:tentative="1">
+      <w:start w:val="1"/>
+      <w:numFmt w:val="decimal"/>
+      <w:lvlText w:val="%4."/>
+      <w:lvlJc w:val="left"/>
+      <w:pPr>
+        <w:tabs>
+          <w:tab w:val="num" w:pos="2880"/>
+        </w:tabs>
+        <w:ind w:left="2880" w:hanging="360"/>
+      </w:pPr>
+    </w:lvl>
+    <w:lvl w:ilvl="4" w:tentative="1">
+      <w:start w:val="1"/>
+      <w:numFmt w:val="decimal"/>
+      <w:lvlText w:val="%5."/>
+      <w:lvlJc w:val="left"/>
+      <w:pPr>
+        <w:tabs>
+          <w:tab w:val="num" w:pos="3600"/>
+        </w:tabs>
+        <w:ind w:left="3600" w:hanging="360"/>
+      </w:pPr>
+    </w:lvl>
+    <w:lvl w:ilvl="5" w:tentative="1">
+      <w:start w:val="1"/>
+      <w:numFmt w:val="decimal"/>
+      <w:lvlText w:val="%6."/>
+      <w:lvlJc w:val="left"/>
+      <w:pPr>
+        <w:tabs>
+          <w:tab w:val="num" w:pos="4320"/>
+        </w:tabs>
+        <w:ind w:left="4320" w:hanging="360"/>
+      </w:pPr>
+    </w:lvl>
+    <w:lvl w:ilvl="6" w:tentative="1">
+      <w:start w:val="1"/>
+      <w:numFmt w:val="decimal"/>
+      <w:lvlText w:val="%7."/>
+      <w:lvlJc w:val="left"/>
+      <w:pPr>
+        <w:tabs>
+          <w:tab w:val="num" w:pos="5040"/>
+        </w:tabs>
+        <w:ind w:left="5040" w:hanging="360"/>
+      </w:pPr>
+    </w:lvl>
+    <w:lvl w:ilvl="7" w:tentative="1">
+      <w:start w:val="1"/>
+      <w:numFmt w:val="decimal"/>
+      <w:lvlText w:val="%8."/>
+      <w:lvlJc w:val="left"/>
+      <w:pPr>
+        <w:tabs>
+          <w:tab w:val="num" w:pos="5760"/>
+        </w:tabs>
+        <w:ind w:left="5760" w:hanging="360"/>
+      </w:pPr>
+    </w:lvl>
+    <w:lvl w:ilvl="8" w:tentative="1">
+      <w:start w:val="1"/>
+      <w:numFmt w:val="decimal"/>
+      <w:lvlText w:val="%9."/>
+      <w:lvlJc w:val="left"/>
+      <w:pPr>
+        <w:tabs>
+          <w:tab w:val="num" w:pos="6480"/>
+        </w:tabs>
+        <w:ind w:left="6480" w:hanging="360"/>
+      </w:pPr>
+    </w:lvl>
+  </w:abstractNum>
+  <w:abstractNum w:abstractNumId="13" w15:restartNumberingAfterBreak="0">
+    <w:nsid w:val="7B1A5EA7"/>
+    <w:multiLevelType w:val="multilevel"/>
+    <w:tmpl w:val="E7D22242"/>
+    <w:lvl w:ilvl="0">
+      <w:start w:val="1"/>
+      <w:numFmt w:val="decimal"/>
+      <w:lvlText w:val="%1."/>
+      <w:lvlJc w:val="left"/>
+      <w:pPr>
+        <w:tabs>
+          <w:tab w:val="num" w:pos="720"/>
+        </w:tabs>
+        <w:ind w:left="720" w:hanging="360"/>
+      </w:pPr>
+    </w:lvl>
+    <w:lvl w:ilvl="1" w:tentative="1">
+      <w:start w:val="1"/>
+      <w:numFmt w:val="decimal"/>
+      <w:lvlText w:val="%2."/>
+      <w:lvlJc w:val="left"/>
+      <w:pPr>
+        <w:tabs>
+          <w:tab w:val="num" w:pos="1440"/>
+        </w:tabs>
+        <w:ind w:left="1440" w:hanging="360"/>
+      </w:pPr>
+    </w:lvl>
+    <w:lvl w:ilvl="2" w:tentative="1">
+      <w:start w:val="1"/>
+      <w:numFmt w:val="decimal"/>
+      <w:lvlText w:val="%3."/>
+      <w:lvlJc w:val="left"/>
+      <w:pPr>
+        <w:tabs>
+          <w:tab w:val="num" w:pos="2160"/>
+        </w:tabs>
+        <w:ind w:left="2160" w:hanging="360"/>
+      </w:pPr>
+    </w:lvl>
+    <w:lvl w:ilvl="3" w:tentative="1">
+      <w:start w:val="1"/>
+      <w:numFmt w:val="decimal"/>
+      <w:lvlText w:val="%4."/>
+      <w:lvlJc w:val="left"/>
+      <w:pPr>
+        <w:tabs>
+          <w:tab w:val="num" w:pos="2880"/>
+        </w:tabs>
+        <w:ind w:left="2880" w:hanging="360"/>
+      </w:pPr>
+    </w:lvl>
+    <w:lvl w:ilvl="4" w:tentative="1">
+      <w:start w:val="1"/>
+      <w:numFmt w:val="decimal"/>
+      <w:lvlText w:val="%5."/>
+      <w:lvlJc w:val="left"/>
+      <w:pPr>
+        <w:tabs>
+          <w:tab w:val="num" w:pos="3600"/>
+        </w:tabs>
+        <w:ind w:left="3600" w:hanging="360"/>
+      </w:pPr>
+    </w:lvl>
+    <w:lvl w:ilvl="5" w:tentative="1">
+      <w:start w:val="1"/>
+      <w:numFmt w:val="decimal"/>
+      <w:lvlText w:val="%6."/>
+      <w:lvlJc w:val="left"/>
+      <w:pPr>
+        <w:tabs>
+          <w:tab w:val="num" w:pos="4320"/>
+        </w:tabs>
+        <w:ind w:left="4320" w:hanging="360"/>
+      </w:pPr>
+    </w:lvl>
+    <w:lvl w:ilvl="6" w:tentative="1">
+      <w:start w:val="1"/>
+      <w:numFmt w:val="decimal"/>
+      <w:lvlText w:val="%7."/>
+      <w:lvlJc w:val="left"/>
+      <w:pPr>
+        <w:tabs>
+          <w:tab w:val="num" w:pos="5040"/>
+        </w:tabs>
+        <w:ind w:left="5040" w:hanging="360"/>
+      </w:pPr>
+    </w:lvl>
+    <w:lvl w:ilvl="7" w:tentative="1">
+      <w:start w:val="1"/>
+      <w:numFmt w:val="decimal"/>
+      <w:lvlText w:val="%8."/>
+      <w:lvlJc w:val="left"/>
+      <w:pPr>
+        <w:tabs>
+          <w:tab w:val="num" w:pos="5760"/>
+        </w:tabs>
+        <w:ind w:left="5760" w:hanging="360"/>
+      </w:pPr>
+    </w:lvl>
+    <w:lvl w:ilvl="8" w:tentative="1">
+      <w:start w:val="1"/>
+      <w:numFmt w:val="decimal"/>
+      <w:lvlText w:val="%9."/>
+      <w:lvlJc w:val="left"/>
+      <w:pPr>
+        <w:tabs>
+          <w:tab w:val="num" w:pos="6480"/>
+        </w:tabs>
+        <w:ind w:left="6480" w:hanging="360"/>
+      </w:pPr>
+    </w:lvl>
+  </w:abstractNum>
   <w:num w:numId="1">
+    <w:abstractNumId w:val="3"/>
+  </w:num>
+  <w:num w:numId="2">
+    <w:abstractNumId w:val="5"/>
+  </w:num>
+  <w:num w:numId="3">
+    <w:abstractNumId w:val="10"/>
+  </w:num>
+  <w:num w:numId="4">
     <w:abstractNumId w:val="2"/>
   </w:num>
-  <w:num w:numId="2">
-    <w:abstractNumId w:val="3"/>
+  <w:num w:numId="5">
+    <w:abstractNumId w:val="1"/>
   </w:num>
-  <w:num w:numId="3">
+  <w:num w:numId="6">
+    <w:abstractNumId w:val="13"/>
+  </w:num>
+  <w:num w:numId="7">
+    <w:abstractNumId w:val="11"/>
+  </w:num>
+  <w:num w:numId="8">
+    <w:abstractNumId w:val="7"/>
+  </w:num>
+  <w:num w:numId="9">
+    <w:abstractNumId w:val="6"/>
+  </w:num>
+  <w:num w:numId="10">
+    <w:abstractNumId w:val="0"/>
+  </w:num>
+  <w:num w:numId="11">
     <w:abstractNumId w:val="4"/>
   </w:num>
-  <w:num w:numId="4">
-    <w:abstractNumId w:val="1"/>
+  <w:num w:numId="12">
+    <w:abstractNumId w:val="12"/>
   </w:num>
-  <w:num w:numId="5">
-    <w:abstractNumId w:val="0"/>
+  <w:num w:numId="13">
+    <w:abstractNumId w:val="9"/>
+  </w:num>
+  <w:num w:numId="14">
+    <w:abstractNumId w:val="8"/>
   </w:num>
 </w:numbering>
 </file>
@@ -1764,6 +4338,46 @@
     <w:name w:val="Normal"/>
     <w:qFormat/>
   </w:style>
+  <w:style w:type="paragraph" w:styleId="Ttulo2">
+    <w:name w:val="heading 2"/>
+    <w:basedOn w:val="Normal"/>
+    <w:link w:val="Ttulo2Car"/>
+    <w:uiPriority w:val="9"/>
+    <w:qFormat/>
+    <w:rsid w:val="009D12AD"/>
+    <w:pPr>
+      <w:spacing w:before="100" w:beforeAutospacing="1" w:after="100" w:afterAutospacing="1" w:line="240" w:lineRule="auto"/>
+      <w:outlineLvl w:val="1"/>
+    </w:pPr>
+    <w:rPr>
+      <w:rFonts w:ascii="Times New Roman" w:eastAsia="Times New Roman" w:hAnsi="Times New Roman" w:cs="Times New Roman"/>
+      <w:b/>
+      <w:bCs/>
+      <w:sz w:val="36"/>
+      <w:szCs w:val="36"/>
+      <w:lang w:eastAsia="es-CL"/>
+    </w:rPr>
+  </w:style>
+  <w:style w:type="paragraph" w:styleId="Ttulo3">
+    <w:name w:val="heading 3"/>
+    <w:basedOn w:val="Normal"/>
+    <w:link w:val="Ttulo3Car"/>
+    <w:uiPriority w:val="9"/>
+    <w:qFormat/>
+    <w:rsid w:val="009D12AD"/>
+    <w:pPr>
+      <w:spacing w:before="100" w:beforeAutospacing="1" w:after="100" w:afterAutospacing="1" w:line="240" w:lineRule="auto"/>
+      <w:outlineLvl w:val="2"/>
+    </w:pPr>
+    <w:rPr>
+      <w:rFonts w:ascii="Times New Roman" w:eastAsia="Times New Roman" w:hAnsi="Times New Roman" w:cs="Times New Roman"/>
+      <w:b/>
+      <w:bCs/>
+      <w:sz w:val="27"/>
+      <w:szCs w:val="27"/>
+      <w:lang w:eastAsia="es-CL"/>
+    </w:rPr>
+  </w:style>
   <w:style w:type="character" w:default="1" w:styleId="Fuentedeprrafopredeter">
     <w:name w:val="Default Paragraph Font"/>
     <w:uiPriority w:val="1"/>
@@ -1844,6 +4458,50 @@
     <w:name w:val="token"/>
     <w:basedOn w:val="Fuentedeprrafopredeter"/>
     <w:rsid w:val="00722597"/>
+  </w:style>
+  <w:style w:type="character" w:customStyle="1" w:styleId="Ttulo2Car">
+    <w:name w:val="Título 2 Car"/>
+    <w:basedOn w:val="Fuentedeprrafopredeter"/>
+    <w:link w:val="Ttulo2"/>
+    <w:uiPriority w:val="9"/>
+    <w:rsid w:val="009D12AD"/>
+    <w:rPr>
+      <w:rFonts w:ascii="Times New Roman" w:eastAsia="Times New Roman" w:hAnsi="Times New Roman" w:cs="Times New Roman"/>
+      <w:b/>
+      <w:bCs/>
+      <w:sz w:val="36"/>
+      <w:szCs w:val="36"/>
+      <w:lang w:eastAsia="es-CL"/>
+    </w:rPr>
+  </w:style>
+  <w:style w:type="character" w:customStyle="1" w:styleId="Ttulo3Car">
+    <w:name w:val="Título 3 Car"/>
+    <w:basedOn w:val="Fuentedeprrafopredeter"/>
+    <w:link w:val="Ttulo3"/>
+    <w:uiPriority w:val="9"/>
+    <w:rsid w:val="009D12AD"/>
+    <w:rPr>
+      <w:rFonts w:ascii="Times New Roman" w:eastAsia="Times New Roman" w:hAnsi="Times New Roman" w:cs="Times New Roman"/>
+      <w:b/>
+      <w:bCs/>
+      <w:sz w:val="27"/>
+      <w:szCs w:val="27"/>
+      <w:lang w:eastAsia="es-CL"/>
+    </w:rPr>
+  </w:style>
+  <w:style w:type="paragraph" w:customStyle="1" w:styleId="font-claude-response-body">
+    <w:name w:val="font-claude-response-body"/>
+    <w:basedOn w:val="Normal"/>
+    <w:rsid w:val="009D12AD"/>
+    <w:pPr>
+      <w:spacing w:before="100" w:beforeAutospacing="1" w:after="100" w:afterAutospacing="1" w:line="240" w:lineRule="auto"/>
+    </w:pPr>
+    <w:rPr>
+      <w:rFonts w:ascii="Times New Roman" w:eastAsia="Times New Roman" w:hAnsi="Times New Roman" w:cs="Times New Roman"/>
+      <w:sz w:val="24"/>
+      <w:szCs w:val="24"/>
+      <w:lang w:eastAsia="es-CL"/>
+    </w:rPr>
   </w:style>
 </w:styles>
 </file>

</xml_diff>